<commit_message>
Lab 4 schematics done
</commit_message>
<xml_diff>
--- a/TD4/Lab4-1600_hiv2020-révisé.docx
+++ b/TD4/Lab4-1600_hiv2020-révisé.docx
@@ -4,7 +4,7 @@
   <w:body>
     <w:p>
       <w:pPr>
-        <w:pStyle w:val="Titre1"/>
+        <w:pStyle w:val="Heading1"/>
         <w:rPr>
           <w:lang w:val="fr-CA"/>
         </w:rPr>
@@ -13,7 +13,7 @@
       <w:bookmarkStart w:id="1" w:name="_Toc472066086"/>
       <w:r>
         <w:rPr>
-          <w:rStyle w:val="lev"/>
+          <w:rStyle w:val="Strong"/>
         </w:rPr>
         <w:t>Laboratoire</w:t>
       </w:r>
@@ -41,7 +41,7 @@
     <w:bookmarkStart w:id="8" w:name="_Toc472066087"/>
     <w:p>
       <w:pPr>
-        <w:pStyle w:val="Titre1"/>
+        <w:pStyle w:val="Heading1"/>
         <w:jc w:val="left"/>
         <w:rPr>
           <w:caps/>
@@ -519,7 +519,7 @@
     </w:p>
     <w:p>
       <w:pPr>
-        <w:pStyle w:val="Titre2"/>
+        <w:pStyle w:val="Heading2"/>
         <w:ind w:left="720"/>
       </w:pPr>
       <w:bookmarkStart w:id="10" w:name="_Toc466646794"/>
@@ -534,7 +534,7 @@
     <w:p/>
     <w:p>
       <w:pPr>
-        <w:pStyle w:val="Titre3"/>
+        <w:pStyle w:val="Heading3"/>
         <w:numPr>
           <w:ilvl w:val="2"/>
           <w:numId w:val="7"/>
@@ -874,7 +874,7 @@
     </w:p>
     <w:p>
       <w:pPr>
-        <w:pStyle w:val="Titre4"/>
+        <w:pStyle w:val="Heading4"/>
         <w:numPr>
           <w:ilvl w:val="3"/>
           <w:numId w:val="7"/>
@@ -917,7 +917,7 @@
     </w:p>
     <w:p>
       <w:pPr>
-        <w:pStyle w:val="Titre5"/>
+        <w:pStyle w:val="Heading5"/>
         <w:rPr>
           <w:b/>
           <w:bCs/>
@@ -2714,7 +2714,7 @@
     </w:p>
     <w:p>
       <w:pPr>
-        <w:pStyle w:val="Titre4"/>
+        <w:pStyle w:val="Heading4"/>
         <w:numPr>
           <w:ilvl w:val="3"/>
           <w:numId w:val="7"/>
@@ -3732,7 +3732,7 @@
     </w:p>
     <w:p>
       <w:pPr>
-        <w:pStyle w:val="Titre5"/>
+        <w:pStyle w:val="Heading5"/>
       </w:pPr>
       <w:r>
         <w:t>a)</w:t>
@@ -7215,8 +7215,242 @@
               <w:t>0</w:t>
             </w:r>
           </w:p>
-          <w:p/>
-          <w:p/>
+          <w:p>
+            <m:oMathPara>
+              <m:oMath>
+                <m:sSub>
+                  <m:sSubPr>
+                    <m:ctrlPr>
+                      <w:rPr>
+                        <w:rFonts w:ascii="Cambria Math" w:hAnsi="Cambria Math"/>
+                        <w:i/>
+                      </w:rPr>
+                    </m:ctrlPr>
+                  </m:sSubPr>
+                  <m:e>
+                    <m:r>
+                      <w:rPr>
+                        <w:rFonts w:ascii="Cambria Math" w:hAnsi="Cambria Math"/>
+                      </w:rPr>
+                      <m:t>f</m:t>
+                    </m:r>
+                  </m:e>
+                  <m:sub>
+                    <m:r>
+                      <w:rPr>
+                        <w:rFonts w:ascii="Cambria Math" w:hAnsi="Cambria Math"/>
+                      </w:rPr>
+                      <m:t>0</m:t>
+                    </m:r>
+                  </m:sub>
+                </m:sSub>
+                <m:r>
+                  <w:rPr>
+                    <w:rFonts w:ascii="Cambria Math" w:hAnsi="Cambria Math"/>
+                  </w:rPr>
+                  <m:t>=3500+20×9=3680Hz→</m:t>
+                </m:r>
+                <m:sSub>
+                  <m:sSubPr>
+                    <m:ctrlPr>
+                      <w:rPr>
+                        <w:rFonts w:ascii="Cambria Math" w:hAnsi="Cambria Math"/>
+                        <w:i/>
+                      </w:rPr>
+                    </m:ctrlPr>
+                  </m:sSubPr>
+                  <m:e>
+                    <m:r>
+                      <w:rPr>
+                        <w:rFonts w:ascii="Cambria Math" w:hAnsi="Cambria Math"/>
+                      </w:rPr>
+                      <m:t>ω</m:t>
+                    </m:r>
+                  </m:e>
+                  <m:sub>
+                    <m:r>
+                      <w:rPr>
+                        <w:rFonts w:ascii="Cambria Math" w:hAnsi="Cambria Math"/>
+                      </w:rPr>
+                      <m:t>0</m:t>
+                    </m:r>
+                  </m:sub>
+                </m:sSub>
+                <m:r>
+                  <w:rPr>
+                    <w:rFonts w:ascii="Cambria Math" w:hAnsi="Cambria Math"/>
+                  </w:rPr>
+                  <m:t>=2πf=2π×3680=23122</m:t>
+                </m:r>
+                <m:f>
+                  <m:fPr>
+                    <m:ctrlPr>
+                      <w:rPr>
+                        <w:rFonts w:ascii="Cambria Math" w:hAnsi="Cambria Math"/>
+                        <w:i/>
+                      </w:rPr>
+                    </m:ctrlPr>
+                  </m:fPr>
+                  <m:num>
+                    <m:r>
+                      <w:rPr>
+                        <w:rFonts w:ascii="Cambria Math" w:hAnsi="Cambria Math"/>
+                      </w:rPr>
+                      <m:t>rad</m:t>
+                    </m:r>
+                  </m:num>
+                  <m:den>
+                    <m:r>
+                      <w:rPr>
+                        <w:rFonts w:ascii="Cambria Math" w:hAnsi="Cambria Math"/>
+                      </w:rPr>
+                      <m:t>s</m:t>
+                    </m:r>
+                  </m:den>
+                </m:f>
+              </m:oMath>
+            </m:oMathPara>
+          </w:p>
+          <w:p>
+            <m:oMathPara>
+              <m:oMath>
+                <m:r>
+                  <w:rPr>
+                    <w:rFonts w:ascii="Cambria Math" w:hAnsi="Cambria Math"/>
+                  </w:rPr>
+                  <m:t>gain=</m:t>
+                </m:r>
+                <m:d>
+                  <m:dPr>
+                    <m:begChr m:val="|"/>
+                    <m:endChr m:val="|"/>
+                    <m:ctrlPr>
+                      <w:rPr>
+                        <w:rFonts w:ascii="Cambria Math" w:hAnsi="Cambria Math"/>
+                        <w:i/>
+                      </w:rPr>
+                    </m:ctrlPr>
+                  </m:dPr>
+                  <m:e>
+                    <m:r>
+                      <w:rPr>
+                        <w:rFonts w:ascii="Cambria Math" w:hAnsi="Cambria Math"/>
+                      </w:rPr>
+                      <m:t>H</m:t>
+                    </m:r>
+                    <m:d>
+                      <m:dPr>
+                        <m:ctrlPr>
+                          <w:rPr>
+                            <w:rFonts w:ascii="Cambria Math" w:hAnsi="Cambria Math"/>
+                            <w:i/>
+                          </w:rPr>
+                        </m:ctrlPr>
+                      </m:dPr>
+                      <m:e>
+                        <m:r>
+                          <w:rPr>
+                            <w:rFonts w:ascii="Cambria Math" w:hAnsi="Cambria Math"/>
+                          </w:rPr>
+                          <m:t>j×23122</m:t>
+                        </m:r>
+                      </m:e>
+                    </m:d>
+                  </m:e>
+                </m:d>
+                <m:r>
+                  <w:rPr>
+                    <w:rFonts w:ascii="Cambria Math" w:hAnsi="Cambria Math"/>
+                  </w:rPr>
+                  <m:t>=-</m:t>
+                </m:r>
+                <m:r>
+                  <w:rPr>
+                    <w:rFonts w:ascii="Cambria Math" w:hAnsi="Cambria Math"/>
+                  </w:rPr>
+                  <m:t>0.</m:t>
+                </m:r>
+                <m:r>
+                  <w:rPr>
+                    <w:rFonts w:ascii="Cambria Math" w:hAnsi="Cambria Math"/>
+                  </w:rPr>
+                  <m:t>39</m:t>
+                </m:r>
+                <m:r>
+                  <w:rPr>
+                    <w:rFonts w:ascii="Cambria Math" w:hAnsi="Cambria Math"/>
+                  </w:rPr>
+                  <m:t xml:space="preserve"> </m:t>
+                </m:r>
+                <m:r>
+                  <w:rPr>
+                    <w:rFonts w:ascii="Cambria Math" w:hAnsi="Cambria Math"/>
+                  </w:rPr>
+                  <m:t>dB</m:t>
+                </m:r>
+              </m:oMath>
+            </m:oMathPara>
+          </w:p>
+          <w:p>
+            <m:oMathPara>
+              <m:oMath>
+                <m:r>
+                  <w:rPr>
+                    <w:rFonts w:ascii="Cambria Math" w:hAnsi="Cambria Math"/>
+                  </w:rPr>
+                  <m:t>phase=∠H</m:t>
+                </m:r>
+                <m:d>
+                  <m:dPr>
+                    <m:ctrlPr>
+                      <w:rPr>
+                        <w:rFonts w:ascii="Cambria Math" w:hAnsi="Cambria Math"/>
+                        <w:i/>
+                      </w:rPr>
+                    </m:ctrlPr>
+                  </m:dPr>
+                  <m:e>
+                    <m:r>
+                      <w:rPr>
+                        <w:rFonts w:ascii="Cambria Math" w:hAnsi="Cambria Math"/>
+                      </w:rPr>
+                      <m:t>j×23122</m:t>
+                    </m:r>
+                  </m:e>
+                </m:d>
+                <m:r>
+                  <w:rPr>
+                    <w:rFonts w:ascii="Cambria Math" w:hAnsi="Cambria Math"/>
+                  </w:rPr>
+                  <m:t>=</m:t>
+                </m:r>
+                <m:r>
+                  <w:rPr>
+                    <w:rFonts w:ascii="Cambria Math" w:hAnsi="Cambria Math"/>
+                  </w:rPr>
+                  <m:t>0.</m:t>
+                </m:r>
+                <m:r>
+                  <w:rPr>
+                    <w:rFonts w:ascii="Cambria Math" w:hAnsi="Cambria Math"/>
+                  </w:rPr>
+                  <m:t>5</m:t>
+                </m:r>
+                <m:r>
+                  <w:rPr>
+                    <w:rFonts w:ascii="Cambria Math" w:hAnsi="Cambria Math"/>
+                  </w:rPr>
+                  <m:t>5 d</m:t>
+                </m:r>
+                <m:r>
+                  <w:rPr>
+                    <w:rFonts w:ascii="Cambria Math" w:hAnsi="Cambria Math"/>
+                  </w:rPr>
+                  <m:t>eg</m:t>
+                </m:r>
+              </m:oMath>
+            </m:oMathPara>
+          </w:p>
         </w:tc>
       </w:tr>
     </w:tbl>
@@ -7227,7 +7461,7 @@
     </w:p>
     <w:p>
       <w:pPr>
-        <w:pStyle w:val="Titre5"/>
+        <w:pStyle w:val="Heading5"/>
       </w:pPr>
       <w:r>
         <w:t xml:space="preserve">b) Filtre coupe bande RLC parallèle </w:t>
@@ -9326,38 +9560,23 @@
                     </m:r>
                   </m:den>
                 </m:f>
+                <m:r>
+                  <w:rPr>
+                    <w:rFonts w:ascii="Cambria Math" w:hAnsi="Cambria Math"/>
+                  </w:rPr>
+                  <m:t>→R=2,9M</m:t>
+                </m:r>
+                <m:r>
+                  <m:rPr>
+                    <m:sty m:val="p"/>
+                  </m:rPr>
+                  <w:rPr>
+                    <w:rFonts w:ascii="Cambria Math" w:hAnsi="Cambria Math"/>
+                  </w:rPr>
+                  <m:t>Ω</m:t>
+                </m:r>
               </m:oMath>
             </m:oMathPara>
-            <w:bookmarkStart w:id="23" w:name="_GoBack"/>
-            <w:bookmarkEnd w:id="23"/>
-          </w:p>
-          <w:p>
-            <w:pPr>
-              <w:rPr>
-                <w:i/>
-              </w:rPr>
-            </w:pPr>
-          </w:p>
-          <w:p>
-            <w:pPr>
-              <w:rPr>
-                <w:i/>
-              </w:rPr>
-            </w:pPr>
-          </w:p>
-          <w:p>
-            <w:pPr>
-              <w:rPr>
-                <w:i/>
-              </w:rPr>
-            </w:pPr>
-          </w:p>
-          <w:p>
-            <w:pPr>
-              <w:rPr>
-                <w:i/>
-              </w:rPr>
-            </w:pPr>
           </w:p>
           <w:p>
             <w:pPr>
@@ -9493,120 +9712,25 @@
               <w:rPr>
                 <w:i/>
               </w:rPr>
-              <w:t>iagramme de Bode, amplitude</w:t>
+              <w:t xml:space="preserve">iagramme de Bode, </w:t>
             </w:r>
-          </w:p>
-          <w:p>
-            <w:pPr>
-              <w:ind w:left="18"/>
-            </w:pPr>
-          </w:p>
-          <w:p>
-            <w:pPr>
-              <w:ind w:left="18"/>
-            </w:pPr>
-          </w:p>
-          <w:p>
-            <w:pPr>
-              <w:ind w:left="18"/>
-            </w:pPr>
-          </w:p>
-          <w:p>
-            <w:pPr>
-              <w:ind w:left="18"/>
-            </w:pPr>
-          </w:p>
-          <w:p>
-            <w:pPr>
-              <w:ind w:left="18"/>
-            </w:pPr>
-          </w:p>
-          <w:p>
-            <w:pPr>
-              <w:ind w:left="18"/>
-            </w:pPr>
-          </w:p>
-          <w:p>
-            <w:pPr>
-              <w:ind w:left="18"/>
-            </w:pPr>
-          </w:p>
-          <w:p>
-            <w:pPr>
-              <w:ind w:left="18"/>
-            </w:pPr>
-          </w:p>
-          <w:p>
-            <w:pPr>
-              <w:ind w:left="18"/>
-            </w:pPr>
-          </w:p>
-          <w:p/>
-          <w:p/>
-          <w:p/>
-        </w:tc>
-      </w:tr>
-    </w:tbl>
-    <w:p>
-      <w:pPr>
-        <w:ind w:left="378"/>
-        <w:rPr>
-          <w:lang w:val="fr-FR"/>
-        </w:rPr>
-      </w:pPr>
-    </w:p>
-    <w:tbl>
-      <w:tblPr>
-        <w:tblW w:w="5000" w:type="pct"/>
-        <w:tblBorders>
-          <w:top w:val="single" w:sz="18" w:space="0" w:color="auto"/>
-          <w:left w:val="single" w:sz="18" w:space="0" w:color="auto"/>
-          <w:bottom w:val="single" w:sz="18" w:space="0" w:color="auto"/>
-          <w:right w:val="single" w:sz="18" w:space="0" w:color="auto"/>
-          <w:insideH w:val="single" w:sz="18" w:space="0" w:color="auto"/>
-          <w:insideV w:val="single" w:sz="18" w:space="0" w:color="auto"/>
-        </w:tblBorders>
-        <w:tblLook w:val="0000" w:firstRow="0" w:lastRow="0" w:firstColumn="0" w:lastColumn="0" w:noHBand="0" w:noVBand="0"/>
-      </w:tblPr>
-      <w:tblGrid>
-        <w:gridCol w:w="8864"/>
-      </w:tblGrid>
-      <w:tr>
-        <w:trPr>
-          <w:trHeight w:val="1440"/>
-        </w:trPr>
-        <w:tc>
-          <w:tcPr>
-            <w:tcW w:w="5000" w:type="pct"/>
-          </w:tcPr>
-          <w:p>
-            <w:pPr>
-              <w:ind w:left="18"/>
-              <w:rPr>
-                <w:i/>
-              </w:rPr>
-            </w:pPr>
             <w:r>
               <w:rPr>
                 <w:i/>
+                <w:color w:val="D60093"/>
               </w:rPr>
-              <w:t>D</w:t>
+              <w:t>amplitude</w:t>
             </w:r>
             <w:r>
               <w:rPr>
                 <w:i/>
               </w:rPr>
-              <w:t>iagramme de Bode,</w:t>
+              <w:t xml:space="preserve"> et </w:t>
             </w:r>
             <w:r>
               <w:rPr>
                 <w:i/>
-              </w:rPr>
-              <w:t xml:space="preserve"> </w:t>
-            </w:r>
-            <w:r>
-              <w:rPr>
-                <w:i/>
+                <w:color w:val="00B050"/>
               </w:rPr>
               <w:t>phase</w:t>
             </w:r>
@@ -9615,53 +9739,257 @@
             <w:pPr>
               <w:ind w:left="18"/>
             </w:pPr>
-          </w:p>
-          <w:p>
-            <w:pPr>
-              <w:ind w:left="18"/>
-            </w:pPr>
-          </w:p>
-          <w:p>
-            <w:pPr>
-              <w:ind w:left="18"/>
-            </w:pPr>
-          </w:p>
-          <w:p>
-            <w:pPr>
-              <w:ind w:left="18"/>
-            </w:pPr>
-          </w:p>
-          <w:p>
-            <w:pPr>
-              <w:ind w:left="18"/>
-            </w:pPr>
-          </w:p>
-          <w:p>
-            <w:pPr>
-              <w:ind w:left="18"/>
-            </w:pPr>
-          </w:p>
-          <w:p>
-            <w:pPr>
-              <w:ind w:left="18"/>
-            </w:pPr>
-          </w:p>
-          <w:p>
-            <w:pPr>
-              <w:ind w:left="18"/>
-            </w:pPr>
-          </w:p>
-          <w:p>
-            <w:pPr>
-              <w:ind w:left="18"/>
-            </w:pPr>
-          </w:p>
-          <w:p/>
-          <w:p/>
-          <w:p>
-            <w:pPr>
-              <w:ind w:left="18"/>
-            </w:pPr>
+            <w:r>
+              <w:rPr>
+                <w:i/>
+                <w:noProof/>
+              </w:rPr>
+              <mc:AlternateContent>
+                <mc:Choice Requires="wps">
+                  <w:drawing>
+                    <wp:anchor distT="45720" distB="45720" distL="114300" distR="114300" simplePos="0" relativeHeight="251672576" behindDoc="0" locked="0" layoutInCell="1" allowOverlap="1" wp14:anchorId="11C86456" wp14:editId="2DA30B16">
+                      <wp:simplePos x="0" y="0"/>
+                      <wp:positionH relativeFrom="column">
+                        <wp:posOffset>2869565</wp:posOffset>
+                      </wp:positionH>
+                      <wp:positionV relativeFrom="paragraph">
+                        <wp:posOffset>359410</wp:posOffset>
+                      </wp:positionV>
+                      <wp:extent cx="982980" cy="1404620"/>
+                      <wp:effectExtent l="0" t="0" r="0" b="0"/>
+                      <wp:wrapNone/>
+                      <wp:docPr id="51" name="Text Box 2"/>
+                      <wp:cNvGraphicFramePr>
+                        <a:graphicFrameLocks xmlns:a="http://schemas.openxmlformats.org/drawingml/2006/main"/>
+                      </wp:cNvGraphicFramePr>
+                      <a:graphic xmlns:a="http://schemas.openxmlformats.org/drawingml/2006/main">
+                        <a:graphicData uri="http://schemas.microsoft.com/office/word/2010/wordprocessingShape">
+                          <wps:wsp>
+                            <wps:cNvSpPr txBox="1">
+                              <a:spLocks noChangeArrowheads="1"/>
+                            </wps:cNvSpPr>
+                            <wps:spPr bwMode="auto">
+                              <a:xfrm>
+                                <a:off x="0" y="0"/>
+                                <a:ext cx="982980" cy="1404620"/>
+                              </a:xfrm>
+                              <a:prstGeom prst="rect">
+                                <a:avLst/>
+                              </a:prstGeom>
+                              <a:noFill/>
+                              <a:ln w="9525">
+                                <a:noFill/>
+                                <a:miter lim="800000"/>
+                                <a:headEnd/>
+                                <a:tailEnd/>
+                              </a:ln>
+                            </wps:spPr>
+                            <wps:txbx>
+                              <w:txbxContent>
+                                <w:p>
+                                  <w:pPr>
+                                    <w:rPr>
+                                      <w:lang w:val="en-CA"/>
+                                    </w:rPr>
+                                  </w:pPr>
+                                  <w:r>
+                                    <w:t>Amplitude</w:t>
+                                  </w:r>
+                                </w:p>
+                              </w:txbxContent>
+                            </wps:txbx>
+                            <wps:bodyPr rot="0" vert="horz" wrap="square" lIns="91440" tIns="45720" rIns="91440" bIns="45720" anchor="t" anchorCtr="0">
+                              <a:spAutoFit/>
+                            </wps:bodyPr>
+                          </wps:wsp>
+                        </a:graphicData>
+                      </a:graphic>
+                      <wp14:sizeRelH relativeFrom="margin">
+                        <wp14:pctWidth>0</wp14:pctWidth>
+                      </wp14:sizeRelH>
+                      <wp14:sizeRelV relativeFrom="margin">
+                        <wp14:pctHeight>20000</wp14:pctHeight>
+                      </wp14:sizeRelV>
+                    </wp:anchor>
+                  </w:drawing>
+                </mc:Choice>
+                <mc:Fallback>
+                  <w:pict>
+                    <v:shape w14:anchorId="11C86456" id="_x0000_s1032" type="#_x0000_t202" style="position:absolute;left:0;text-align:left;margin-left:225.95pt;margin-top:28.3pt;width:77.4pt;height:110.6pt;z-index:251672576;visibility:visible;mso-wrap-style:square;mso-width-percent:0;mso-height-percent:200;mso-wrap-distance-left:9pt;mso-wrap-distance-top:3.6pt;mso-wrap-distance-right:9pt;mso-wrap-distance-bottom:3.6pt;mso-position-horizontal:absolute;mso-position-horizontal-relative:text;mso-position-vertical:absolute;mso-position-vertical-relative:text;mso-width-percent:0;mso-height-percent:200;mso-width-relative:margin;mso-height-relative:margin;v-text-anchor:top" o:gfxdata="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" filled="f" stroked="f">
+                      <v:textbox style="mso-fit-shape-to-text:t">
+                        <w:txbxContent>
+                          <w:p>
+                            <w:pPr>
+                              <w:rPr>
+                                <w:lang w:val="en-CA"/>
+                              </w:rPr>
+                            </w:pPr>
+                            <w:r>
+                              <w:t>Amplitude</w:t>
+                            </w:r>
+                          </w:p>
+                        </w:txbxContent>
+                      </v:textbox>
+                    </v:shape>
+                  </w:pict>
+                </mc:Fallback>
+              </mc:AlternateContent>
+            </w:r>
+            <w:r>
+              <w:rPr>
+                <w:i/>
+                <w:noProof/>
+              </w:rPr>
+              <mc:AlternateContent>
+                <mc:Choice Requires="wps">
+                  <w:drawing>
+                    <wp:anchor distT="45720" distB="45720" distL="114300" distR="114300" simplePos="0" relativeHeight="251670528" behindDoc="0" locked="0" layoutInCell="1" allowOverlap="1" wp14:anchorId="614A0BDB" wp14:editId="06E8FE53">
+                      <wp:simplePos x="0" y="0"/>
+                      <wp:positionH relativeFrom="column">
+                        <wp:posOffset>2876550</wp:posOffset>
+                      </wp:positionH>
+                      <wp:positionV relativeFrom="paragraph">
+                        <wp:posOffset>1088390</wp:posOffset>
+                      </wp:positionV>
+                      <wp:extent cx="982980" cy="1404620"/>
+                      <wp:effectExtent l="0" t="0" r="0" b="0"/>
+                      <wp:wrapNone/>
+                      <wp:docPr id="50" name="Text Box 2"/>
+                      <wp:cNvGraphicFramePr>
+                        <a:graphicFrameLocks xmlns:a="http://schemas.openxmlformats.org/drawingml/2006/main"/>
+                      </wp:cNvGraphicFramePr>
+                      <a:graphic xmlns:a="http://schemas.openxmlformats.org/drawingml/2006/main">
+                        <a:graphicData uri="http://schemas.microsoft.com/office/word/2010/wordprocessingShape">
+                          <wps:wsp>
+                            <wps:cNvSpPr txBox="1">
+                              <a:spLocks noChangeArrowheads="1"/>
+                            </wps:cNvSpPr>
+                            <wps:spPr bwMode="auto">
+                              <a:xfrm>
+                                <a:off x="0" y="0"/>
+                                <a:ext cx="982980" cy="1404620"/>
+                              </a:xfrm>
+                              <a:prstGeom prst="rect">
+                                <a:avLst/>
+                              </a:prstGeom>
+                              <a:noFill/>
+                              <a:ln w="9525">
+                                <a:noFill/>
+                                <a:miter lim="800000"/>
+                                <a:headEnd/>
+                                <a:tailEnd/>
+                              </a:ln>
+                            </wps:spPr>
+                            <wps:txbx>
+                              <w:txbxContent>
+                                <w:p>
+                                  <w:pPr>
+                                    <w:rPr>
+                                      <w:lang w:val="en-CA"/>
+                                    </w:rPr>
+                                  </w:pPr>
+                                  <w:r>
+                                    <w:rPr>
+                                      <w:lang w:val="en-CA"/>
+                                    </w:rPr>
+                                    <w:t>Phase</w:t>
+                                  </w:r>
+                                </w:p>
+                              </w:txbxContent>
+                            </wps:txbx>
+                            <wps:bodyPr rot="0" vert="horz" wrap="square" lIns="91440" tIns="45720" rIns="91440" bIns="45720" anchor="t" anchorCtr="0">
+                              <a:spAutoFit/>
+                            </wps:bodyPr>
+                          </wps:wsp>
+                        </a:graphicData>
+                      </a:graphic>
+                      <wp14:sizeRelH relativeFrom="margin">
+                        <wp14:pctWidth>0</wp14:pctWidth>
+                      </wp14:sizeRelH>
+                      <wp14:sizeRelV relativeFrom="margin">
+                        <wp14:pctHeight>20000</wp14:pctHeight>
+                      </wp14:sizeRelV>
+                    </wp:anchor>
+                  </w:drawing>
+                </mc:Choice>
+                <mc:Fallback>
+                  <w:pict>
+                    <v:shape w14:anchorId="614A0BDB" id="_x0000_s1033" type="#_x0000_t202" style="position:absolute;left:0;text-align:left;margin-left:226.5pt;margin-top:85.7pt;width:77.4pt;height:110.6pt;z-index:251670528;visibility:visible;mso-wrap-style:square;mso-width-percent:0;mso-height-percent:200;mso-wrap-distance-left:9pt;mso-wrap-distance-top:3.6pt;mso-wrap-distance-right:9pt;mso-wrap-distance-bottom:3.6pt;mso-position-horizontal:absolute;mso-position-horizontal-relative:text;mso-position-vertical:absolute;mso-position-vertical-relative:text;mso-width-percent:0;mso-height-percent:200;mso-width-relative:margin;mso-height-relative:margin;v-text-anchor:top" o:gfxdata="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" filled="f" stroked="f">
+                      <v:textbox style="mso-fit-shape-to-text:t">
+                        <w:txbxContent>
+                          <w:p>
+                            <w:pPr>
+                              <w:rPr>
+                                <w:lang w:val="en-CA"/>
+                              </w:rPr>
+                            </w:pPr>
+                            <w:r>
+                              <w:rPr>
+                                <w:lang w:val="en-CA"/>
+                              </w:rPr>
+                              <w:t>Phase</w:t>
+                            </w:r>
+                          </w:p>
+                        </w:txbxContent>
+                      </v:textbox>
+                    </v:shape>
+                  </w:pict>
+                </mc:Fallback>
+              </mc:AlternateContent>
+            </w:r>
+            <w:r>
+              <w:rPr>
+                <w:noProof/>
+              </w:rPr>
+              <w:drawing>
+                <wp:inline distT="0" distB="0" distL="0" distR="0" wp14:anchorId="30949181" wp14:editId="5D2D61CB">
+                  <wp:extent cx="5648325" cy="1943100"/>
+                  <wp:effectExtent l="0" t="0" r="9525" b="0"/>
+                  <wp:docPr id="48" name="Picture 48"/>
+                  <wp:cNvGraphicFramePr>
+                    <a:graphicFrameLocks xmlns:a="http://schemas.openxmlformats.org/drawingml/2006/main" noChangeAspect="1"/>
+                  </wp:cNvGraphicFramePr>
+                  <a:graphic xmlns:a="http://schemas.openxmlformats.org/drawingml/2006/main">
+                    <a:graphicData uri="http://schemas.openxmlformats.org/drawingml/2006/picture">
+                      <pic:pic xmlns:pic="http://schemas.openxmlformats.org/drawingml/2006/picture">
+                        <pic:nvPicPr>
+                          <pic:cNvPr id="0" name="Picture 49"/>
+                          <pic:cNvPicPr>
+                            <a:picLocks noChangeAspect="1" noChangeArrowheads="1"/>
+                          </pic:cNvPicPr>
+                        </pic:nvPicPr>
+                        <pic:blipFill>
+                          <a:blip r:embed="rId25" cstate="print">
+                            <a:extLst>
+                              <a:ext uri="{28A0092B-C50C-407E-A947-70E740481C1C}">
+                                <a14:useLocalDpi xmlns:a14="http://schemas.microsoft.com/office/drawing/2010/main" val="0"/>
+                              </a:ext>
+                            </a:extLst>
+                          </a:blip>
+                          <a:srcRect/>
+                          <a:stretch>
+                            <a:fillRect/>
+                          </a:stretch>
+                        </pic:blipFill>
+                        <pic:spPr bwMode="auto">
+                          <a:xfrm>
+                            <a:off x="0" y="0"/>
+                            <a:ext cx="5648325" cy="1943100"/>
+                          </a:xfrm>
+                          <a:prstGeom prst="rect">
+                            <a:avLst/>
+                          </a:prstGeom>
+                          <a:noFill/>
+                          <a:ln>
+                            <a:noFill/>
+                          </a:ln>
+                        </pic:spPr>
+                      </pic:pic>
+                    </a:graphicData>
+                  </a:graphic>
+                </wp:inline>
+              </w:drawing>
+            </w:r>
           </w:p>
         </w:tc>
       </w:tr>
@@ -9677,7 +10005,6 @@
         <w:jc w:val="both"/>
       </w:pPr>
       <w:r>
-        <w:lastRenderedPageBreak/>
         <w:t xml:space="preserve">• </w:t>
       </w:r>
       <w:r>
@@ -9793,11 +10120,19 @@
               <w:rPr>
                 <w:i/>
               </w:rPr>
-              <w:t>llure du courant i</w:t>
+              <w:t xml:space="preserve">llure du courant </w:t>
             </w:r>
             <w:r>
               <w:rPr>
                 <w:i/>
+                <w:color w:val="7030A0"/>
+              </w:rPr>
+              <w:t>i</w:t>
+            </w:r>
+            <w:r>
+              <w:rPr>
+                <w:i/>
+                <w:color w:val="7030A0"/>
                 <w:position w:val="-10"/>
                 <w:vertAlign w:val="subscript"/>
               </w:rPr>
@@ -9806,6 +10141,7 @@
             <w:r>
               <w:rPr>
                 <w:i/>
+                <w:color w:val="7030A0"/>
               </w:rPr>
               <w:t>(t)</w:t>
             </w:r>
@@ -9814,38 +10150,60 @@
             <w:pPr>
               <w:ind w:left="18"/>
             </w:pPr>
+            <w:r>
+              <w:rPr>
+                <w:noProof/>
+              </w:rPr>
+              <w:drawing>
+                <wp:inline distT="0" distB="0" distL="0" distR="0" wp14:anchorId="6F1B7F28" wp14:editId="3486B2FD">
+                  <wp:extent cx="5657850" cy="1914525"/>
+                  <wp:effectExtent l="0" t="0" r="0" b="9525"/>
+                  <wp:docPr id="47" name="Picture 47"/>
+                  <wp:cNvGraphicFramePr>
+                    <a:graphicFrameLocks xmlns:a="http://schemas.openxmlformats.org/drawingml/2006/main" noChangeAspect="1"/>
+                  </wp:cNvGraphicFramePr>
+                  <a:graphic xmlns:a="http://schemas.openxmlformats.org/drawingml/2006/main">
+                    <a:graphicData uri="http://schemas.openxmlformats.org/drawingml/2006/picture">
+                      <pic:pic xmlns:pic="http://schemas.openxmlformats.org/drawingml/2006/picture">
+                        <pic:nvPicPr>
+                          <pic:cNvPr id="0" name="Picture 48"/>
+                          <pic:cNvPicPr>
+                            <a:picLocks noChangeAspect="1" noChangeArrowheads="1"/>
+                          </pic:cNvPicPr>
+                        </pic:nvPicPr>
+                        <pic:blipFill>
+                          <a:blip r:embed="rId26" cstate="print">
+                            <a:extLst>
+                              <a:ext uri="{28A0092B-C50C-407E-A947-70E740481C1C}">
+                                <a14:useLocalDpi xmlns:a14="http://schemas.microsoft.com/office/drawing/2010/main" val="0"/>
+                              </a:ext>
+                            </a:extLst>
+                          </a:blip>
+                          <a:srcRect/>
+                          <a:stretch>
+                            <a:fillRect/>
+                          </a:stretch>
+                        </pic:blipFill>
+                        <pic:spPr bwMode="auto">
+                          <a:xfrm>
+                            <a:off x="0" y="0"/>
+                            <a:ext cx="5657850" cy="1914525"/>
+                          </a:xfrm>
+                          <a:prstGeom prst="rect">
+                            <a:avLst/>
+                          </a:prstGeom>
+                          <a:noFill/>
+                          <a:ln>
+                            <a:noFill/>
+                          </a:ln>
+                        </pic:spPr>
+                      </pic:pic>
+                    </a:graphicData>
+                  </a:graphic>
+                </wp:inline>
+              </w:drawing>
+            </w:r>
           </w:p>
-          <w:p>
-            <w:pPr>
-              <w:ind w:left="18"/>
-            </w:pPr>
-          </w:p>
-          <w:p>
-            <w:pPr>
-              <w:ind w:left="18"/>
-            </w:pPr>
-          </w:p>
-          <w:p>
-            <w:pPr>
-              <w:ind w:left="18"/>
-            </w:pPr>
-          </w:p>
-          <w:p>
-            <w:pPr>
-              <w:ind w:left="18"/>
-            </w:pPr>
-          </w:p>
-          <w:p>
-            <w:pPr>
-              <w:ind w:left="18"/>
-            </w:pPr>
-          </w:p>
-          <w:p>
-            <w:pPr>
-              <w:ind w:left="18"/>
-            </w:pPr>
-          </w:p>
-          <w:p/>
         </w:tc>
       </w:tr>
     </w:tbl>
@@ -9861,7 +10219,7 @@
     </w:p>
     <w:p>
       <w:pPr>
-        <w:pStyle w:val="Titre3"/>
+        <w:pStyle w:val="Heading3"/>
         <w:numPr>
           <w:ilvl w:val="2"/>
           <w:numId w:val="7"/>
@@ -9870,21 +10228,21 @@
           <w:lang w:val="fr-CA"/>
         </w:rPr>
       </w:pPr>
-      <w:bookmarkStart w:id="24" w:name="_Toc470541460"/>
-      <w:bookmarkStart w:id="25" w:name="_Toc470790961"/>
-      <w:bookmarkStart w:id="26" w:name="_Toc470810283"/>
-      <w:bookmarkStart w:id="27" w:name="_Toc471879462"/>
-      <w:bookmarkStart w:id="28" w:name="_Toc471879628"/>
-      <w:bookmarkStart w:id="29" w:name="_Toc472066107"/>
+      <w:bookmarkStart w:id="23" w:name="_Toc470541460"/>
+      <w:bookmarkStart w:id="24" w:name="_Toc470790961"/>
+      <w:bookmarkStart w:id="25" w:name="_Toc470810283"/>
+      <w:bookmarkStart w:id="26" w:name="_Toc471879462"/>
+      <w:bookmarkStart w:id="27" w:name="_Toc471879628"/>
+      <w:bookmarkStart w:id="28" w:name="_Toc472066107"/>
       <w:r>
         <w:t>Émulation des manipulations du laboratoire</w:t>
       </w:r>
+      <w:bookmarkEnd w:id="23"/>
       <w:bookmarkEnd w:id="24"/>
       <w:bookmarkEnd w:id="25"/>
       <w:bookmarkEnd w:id="26"/>
       <w:bookmarkEnd w:id="27"/>
       <w:bookmarkEnd w:id="28"/>
-      <w:bookmarkEnd w:id="29"/>
       <w:r>
         <w:t xml:space="preserve">  </w:t>
       </w:r>
@@ -9954,7 +10312,18 @@
           <w:i/>
           <w:iCs/>
         </w:rPr>
-        <w:t>EXCEPTIONNELLEMENT</w:t>
+        <w:t>EXCEPTIONNELLEM</w:t>
+      </w:r>
+      <w:bookmarkStart w:id="29" w:name="_GoBack"/>
+      <w:bookmarkEnd w:id="29"/>
+      <w:r>
+        <w:rPr>
+          <w:b/>
+          <w:bCs/>
+          <w:i/>
+          <w:iCs/>
+        </w:rPr>
+        <w:t>ENT</w:t>
       </w:r>
       <w:r>
         <w:rPr>
@@ -9996,6 +10365,7 @@
         <w:ind w:left="348" w:hanging="18"/>
       </w:pPr>
       <w:r>
+        <w:lastRenderedPageBreak/>
         <w:t xml:space="preserve">Vous devez </w:t>
       </w:r>
       <w:r>
@@ -10040,7 +10410,6 @@
         <w:ind w:left="348" w:hanging="18"/>
       </w:pPr>
       <w:r>
-        <w:lastRenderedPageBreak/>
         <w:t xml:space="preserve">Toutes les masses doivent être reliées au même point. Sur </w:t>
       </w:r>
       <w:proofErr w:type="spellStart"/>
@@ -10055,7 +10424,7 @@
     <w:p/>
     <w:p>
       <w:pPr>
-        <w:pStyle w:val="Titre4"/>
+        <w:pStyle w:val="Heading4"/>
         <w:numPr>
           <w:ilvl w:val="3"/>
           <w:numId w:val="7"/>
@@ -10356,7 +10725,7 @@
                     </pic:cNvPicPr>
                   </pic:nvPicPr>
                   <pic:blipFill>
-                    <a:blip r:embed="rId25" cstate="print">
+                    <a:blip r:embed="rId27" cstate="print">
                       <a:extLst>
                         <a:ext uri="{28A0092B-C50C-407E-A947-70E740481C1C}">
                           <a14:useLocalDpi xmlns:a14="http://schemas.microsoft.com/office/drawing/2010/main" val="0"/>
@@ -10608,7 +10977,6 @@
         <w:rPr>
           <w:szCs w:val="24"/>
         </w:rPr>
-        <w:lastRenderedPageBreak/>
         <w:t>Comparer les graphiques des 2 circuits (figures 4.1 et figure 4.8) et discuter</w:t>
       </w:r>
       <w:r>
@@ -10655,7 +11023,7 @@
     </w:p>
     <w:p>
       <w:pPr>
-        <w:pStyle w:val="Titre4"/>
+        <w:pStyle w:val="Heading4"/>
         <w:numPr>
           <w:ilvl w:val="3"/>
           <w:numId w:val="7"/>
@@ -10890,7 +11258,7 @@
                     </pic:cNvPicPr>
                   </pic:nvPicPr>
                   <pic:blipFill>
-                    <a:blip r:embed="rId26">
+                    <a:blip r:embed="rId28">
                       <a:extLst>
                         <a:ext uri="{28A0092B-C50C-407E-A947-70E740481C1C}">
                           <a14:useLocalDpi xmlns:a14="http://schemas.microsoft.com/office/drawing/2010/main" val="0"/>
@@ -11034,7 +11402,7 @@
     </w:p>
     <w:p>
       <w:pPr>
-        <w:pStyle w:val="Titre4"/>
+        <w:pStyle w:val="Heading4"/>
         <w:numPr>
           <w:ilvl w:val="3"/>
           <w:numId w:val="7"/>
@@ -11305,7 +11673,7 @@
                     </pic:cNvPicPr>
                   </pic:nvPicPr>
                   <pic:blipFill>
-                    <a:blip r:embed="rId27">
+                    <a:blip r:embed="rId29">
                       <a:extLst>
                         <a:ext uri="{28A0092B-C50C-407E-A947-70E740481C1C}">
                           <a14:useLocalDpi xmlns:a14="http://schemas.microsoft.com/office/drawing/2010/main" val="0"/>
@@ -11805,7 +12173,7 @@
     </w:p>
     <w:p>
       <w:pPr>
-        <w:pStyle w:val="Titre4"/>
+        <w:pStyle w:val="Heading4"/>
         <w:numPr>
           <w:ilvl w:val="3"/>
           <w:numId w:val="7"/>
@@ -12108,7 +12476,7 @@
                     </pic:cNvPicPr>
                   </pic:nvPicPr>
                   <pic:blipFill>
-                    <a:blip r:embed="rId28">
+                    <a:blip r:embed="rId30">
                       <a:extLst>
                         <a:ext uri="{28A0092B-C50C-407E-A947-70E740481C1C}">
                           <a14:useLocalDpi xmlns:a14="http://schemas.microsoft.com/office/drawing/2010/main" val="0"/>
@@ -12449,7 +12817,7 @@
     </w:p>
     <w:p>
       <w:pPr>
-        <w:pStyle w:val="Titre3"/>
+        <w:pStyle w:val="Heading3"/>
         <w:numPr>
           <w:ilvl w:val="2"/>
           <w:numId w:val="7"/>
@@ -12591,7 +12959,7 @@
     <w:p/>
     <w:p>
       <w:pPr>
-        <w:pStyle w:val="Titre4"/>
+        <w:pStyle w:val="Heading4"/>
         <w:rPr>
           <w:i/>
           <w:u w:val="single"/>
@@ -13167,7 +13535,7 @@
     </w:p>
     <w:p>
       <w:pPr>
-        <w:pStyle w:val="Titre2"/>
+        <w:pStyle w:val="Heading2"/>
         <w:numPr>
           <w:ilvl w:val="1"/>
           <w:numId w:val="34"/>
@@ -13314,7 +13682,7 @@
     </w:p>
     <w:p>
       <w:pPr>
-        <w:pStyle w:val="Titre3"/>
+        <w:pStyle w:val="Heading3"/>
         <w:numPr>
           <w:ilvl w:val="2"/>
           <w:numId w:val="34"/>
@@ -13505,7 +13873,23 @@
                                 <w:i/>
                                 <w:szCs w:val="24"/>
                               </w:rPr>
-                              <w:t>Figure 4.1.2 : Circuit RL  série.</w:t>
+                              <w:t xml:space="preserve">Figure 4.1.2 : Circuit </w:t>
+                            </w:r>
+                            <w:proofErr w:type="gramStart"/>
+                            <w:r>
+                              <w:rPr>
+                                <w:i/>
+                                <w:szCs w:val="24"/>
+                              </w:rPr>
+                              <w:t>RL  série</w:t>
+                            </w:r>
+                            <w:proofErr w:type="gramEnd"/>
+                            <w:r>
+                              <w:rPr>
+                                <w:i/>
+                                <w:szCs w:val="24"/>
+                              </w:rPr>
+                              <w:t>.</w:t>
                             </w:r>
                           </w:p>
                           <w:p>
@@ -13535,7 +13919,7 @@
           </mc:Choice>
           <mc:Fallback>
             <w:pict>
-              <v:shape w14:anchorId="17945A11" id="Text Box 1064" o:spid="_x0000_s1032" type="#_x0000_t202" style="position:absolute;left:0;text-align:left;margin-left:220.05pt;margin-top:99.2pt;width:171pt;height:36pt;z-index:251653120;visibility:visible;mso-wrap-style:square;mso-width-percent:0;mso-height-percent:0;mso-wrap-distance-left:9pt;mso-wrap-distance-top:0;mso-wrap-distance-right:9pt;mso-wrap-distance-bottom:0;mso-position-horizontal:absolute;mso-position-horizontal-relative:text;mso-position-vertical:absolute;mso-position-vertical-relative:text;mso-width-percent:0;mso-height-percent:0;mso-width-relative:page;mso-height-relative:page;v-text-anchor:top" o:gfxdata="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" filled="f" stroked="f">
+              <v:shape w14:anchorId="17945A11" id="Text Box 1064" o:spid="_x0000_s1034" type="#_x0000_t202" style="position:absolute;left:0;text-align:left;margin-left:220.05pt;margin-top:99.2pt;width:171pt;height:36pt;z-index:251653120;visibility:visible;mso-wrap-style:square;mso-width-percent:0;mso-height-percent:0;mso-wrap-distance-left:9pt;mso-wrap-distance-top:0;mso-wrap-distance-right:9pt;mso-wrap-distance-bottom:0;mso-position-horizontal:absolute;mso-position-horizontal-relative:text;mso-position-vertical:absolute;mso-position-vertical-relative:text;mso-width-percent:0;mso-height-percent:0;mso-width-relative:page;mso-height-relative:page;v-text-anchor:top" o:gfxdata="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" filled="f" stroked="f">
                 <v:textbox inset="0,0,0,0">
                   <w:txbxContent>
                     <w:p>
@@ -13551,7 +13935,23 @@
                           <w:i/>
                           <w:szCs w:val="24"/>
                         </w:rPr>
-                        <w:t>Figure 4.1.2 : Circuit RL  série.</w:t>
+                        <w:t xml:space="preserve">Figure 4.1.2 : Circuit </w:t>
+                      </w:r>
+                      <w:proofErr w:type="gramStart"/>
+                      <w:r>
+                        <w:rPr>
+                          <w:i/>
+                          <w:szCs w:val="24"/>
+                        </w:rPr>
+                        <w:t>RL  série</w:t>
+                      </w:r>
+                      <w:proofErr w:type="gramEnd"/>
+                      <w:r>
+                        <w:rPr>
+                          <w:i/>
+                          <w:szCs w:val="24"/>
+                        </w:rPr>
+                        <w:t>.</w:t>
                       </w:r>
                     </w:p>
                     <w:p>
@@ -13644,7 +14044,23 @@
                                 <w:i/>
                                 <w:szCs w:val="24"/>
                               </w:rPr>
-                              <w:t>Figure 4.1.1 : Circuit RC  série.</w:t>
+                              <w:t xml:space="preserve">Figure 4.1.1 : Circuit </w:t>
+                            </w:r>
+                            <w:proofErr w:type="gramStart"/>
+                            <w:r>
+                              <w:rPr>
+                                <w:i/>
+                                <w:szCs w:val="24"/>
+                              </w:rPr>
+                              <w:t>RC  série</w:t>
+                            </w:r>
+                            <w:proofErr w:type="gramEnd"/>
+                            <w:r>
+                              <w:rPr>
+                                <w:i/>
+                                <w:szCs w:val="24"/>
+                              </w:rPr>
+                              <w:t>.</w:t>
                             </w:r>
                           </w:p>
                           <w:p>
@@ -13674,7 +14090,7 @@
           </mc:Choice>
           <mc:Fallback>
             <w:pict>
-              <v:shape w14:anchorId="64E7AEF7" id="Text Box 1063" o:spid="_x0000_s1033" type="#_x0000_t202" style="position:absolute;left:0;text-align:left;margin-left:13.05pt;margin-top:99.2pt;width:171pt;height:36pt;z-index:251651072;visibility:visible;mso-wrap-style:square;mso-width-percent:0;mso-height-percent:0;mso-wrap-distance-left:9pt;mso-wrap-distance-top:0;mso-wrap-distance-right:9pt;mso-wrap-distance-bottom:0;mso-position-horizontal:absolute;mso-position-horizontal-relative:text;mso-position-vertical:absolute;mso-position-vertical-relative:text;mso-width-percent:0;mso-height-percent:0;mso-width-relative:page;mso-height-relative:page;v-text-anchor:top" o:gfxdata="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" filled="f" stroked="f">
+              <v:shape w14:anchorId="64E7AEF7" id="Text Box 1063" o:spid="_x0000_s1035" type="#_x0000_t202" style="position:absolute;left:0;text-align:left;margin-left:13.05pt;margin-top:99.2pt;width:171pt;height:36pt;z-index:251651072;visibility:visible;mso-wrap-style:square;mso-width-percent:0;mso-height-percent:0;mso-wrap-distance-left:9pt;mso-wrap-distance-top:0;mso-wrap-distance-right:9pt;mso-wrap-distance-bottom:0;mso-position-horizontal:absolute;mso-position-horizontal-relative:text;mso-position-vertical:absolute;mso-position-vertical-relative:text;mso-width-percent:0;mso-height-percent:0;mso-width-relative:page;mso-height-relative:page;v-text-anchor:top" o:gfxdata="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" filled="f" stroked="f">
                 <v:textbox inset="0,0,0,0">
                   <w:txbxContent>
                     <w:p>
@@ -13690,7 +14106,23 @@
                           <w:i/>
                           <w:szCs w:val="24"/>
                         </w:rPr>
-                        <w:t>Figure 4.1.1 : Circuit RC  série.</w:t>
+                        <w:t xml:space="preserve">Figure 4.1.1 : Circuit </w:t>
+                      </w:r>
+                      <w:proofErr w:type="gramStart"/>
+                      <w:r>
+                        <w:rPr>
+                          <w:i/>
+                          <w:szCs w:val="24"/>
+                        </w:rPr>
+                        <w:t>RC  série</w:t>
+                      </w:r>
+                      <w:proofErr w:type="gramEnd"/>
+                      <w:r>
+                        <w:rPr>
+                          <w:i/>
+                          <w:szCs w:val="24"/>
+                        </w:rPr>
+                        <w:t>.</w:t>
                       </w:r>
                     </w:p>
                     <w:p>
@@ -13730,7 +14162,7 @@
                     </pic:cNvPicPr>
                   </pic:nvPicPr>
                   <pic:blipFill>
-                    <a:blip r:embed="rId29">
+                    <a:blip r:embed="rId31">
                       <a:extLst>
                         <a:ext uri="{28A0092B-C50C-407E-A947-70E740481C1C}">
                           <a14:useLocalDpi xmlns:a14="http://schemas.microsoft.com/office/drawing/2010/main" val="0"/>
@@ -13786,7 +14218,7 @@
                     </pic:cNvPicPr>
                   </pic:nvPicPr>
                   <pic:blipFill>
-                    <a:blip r:embed="rId30">
+                    <a:blip r:embed="rId32">
                       <a:extLst>
                         <a:ext uri="{28A0092B-C50C-407E-A947-70E740481C1C}">
                           <a14:useLocalDpi xmlns:a14="http://schemas.microsoft.com/office/drawing/2010/main" val="0"/>
@@ -13877,7 +14309,7 @@
                     </pic:cNvPicPr>
                   </pic:nvPicPr>
                   <pic:blipFill>
-                    <a:blip r:embed="rId31">
+                    <a:blip r:embed="rId33">
                       <a:extLst>
                         <a:ext uri="{28A0092B-C50C-407E-A947-70E740481C1C}">
                           <a14:useLocalDpi xmlns:a14="http://schemas.microsoft.com/office/drawing/2010/main" val="0"/>
@@ -13947,7 +14379,7 @@
     </w:p>
     <w:p>
       <w:pPr>
-        <w:pStyle w:val="Titre3"/>
+        <w:pStyle w:val="Heading3"/>
         <w:numPr>
           <w:ilvl w:val="2"/>
           <w:numId w:val="34"/>
@@ -13972,7 +14404,7 @@
     <w:p/>
     <w:p>
       <w:pPr>
-        <w:pStyle w:val="Titre4"/>
+        <w:pStyle w:val="Heading4"/>
         <w:numPr>
           <w:ilvl w:val="3"/>
           <w:numId w:val="34"/>
@@ -14094,10 +14526,10 @@
             <v:path o:extrusionok="f" gradientshapeok="t" o:connecttype="rect"/>
             <o:lock v:ext="edit" aspectratio="t"/>
           </v:shapetype>
-          <v:shape id="_x0000_i1025" type="#_x0000_t75" style="width:344.35pt;height:31.5pt" o:ole="" filled="t">
-            <v:imagedata r:id="rId32" o:title=""/>
+          <v:shape id="_x0000_i1164" type="#_x0000_t75" style="width:344.35pt;height:31.5pt" o:ole="" filled="t">
+            <v:imagedata r:id="rId34" o:title=""/>
           </v:shape>
-          <o:OLEObject Type="Embed" ProgID="Equation.DSMT4" ShapeID="_x0000_i1025" DrawAspect="Content" ObjectID="_1648297292" r:id="rId33"/>
+          <o:OLEObject Type="Embed" ProgID="Equation.DSMT4" ShapeID="_x0000_i1164" DrawAspect="Content" ObjectID="_1648450476" r:id="rId35"/>
         </w:object>
       </w:r>
     </w:p>
@@ -14201,17 +14633,17 @@
           <w:position w:val="-26"/>
         </w:rPr>
         <w:object w:dxaOrig="6920" w:dyaOrig="639" w14:anchorId="52AA1365">
-          <v:shape id="_x0000_i1026" type="#_x0000_t75" style="width:346.35pt;height:32.25pt" o:ole="" filled="t">
-            <v:imagedata r:id="rId34" o:title=""/>
+          <v:shape id="_x0000_i1165" type="#_x0000_t75" style="width:346.35pt;height:32.25pt" o:ole="" filled="t">
+            <v:imagedata r:id="rId36" o:title=""/>
           </v:shape>
-          <o:OLEObject Type="Embed" ProgID="Equation.DSMT4" ShapeID="_x0000_i1026" DrawAspect="Content" ObjectID="_1648297293" r:id="rId35"/>
+          <o:OLEObject Type="Embed" ProgID="Equation.DSMT4" ShapeID="_x0000_i1165" DrawAspect="Content" ObjectID="_1648450477" r:id="rId37"/>
         </w:object>
       </w:r>
     </w:p>
     <w:p/>
     <w:p>
       <w:pPr>
-        <w:pStyle w:val="Titre4"/>
+        <w:pStyle w:val="Heading4"/>
         <w:numPr>
           <w:ilvl w:val="3"/>
           <w:numId w:val="34"/>
@@ -14560,10 +14992,10 @@
           <w:position w:val="-22"/>
         </w:rPr>
         <w:object w:dxaOrig="1160" w:dyaOrig="560" w14:anchorId="61B6E960">
-          <v:shape id="_x0000_i1027" type="#_x0000_t75" style="width:57.75pt;height:27.75pt" o:ole="" filled="t">
-            <v:imagedata r:id="rId36" o:title=""/>
+          <v:shape id="_x0000_i1166" type="#_x0000_t75" style="width:57.75pt;height:27.75pt" o:ole="" filled="t">
+            <v:imagedata r:id="rId38" o:title=""/>
           </v:shape>
-          <o:OLEObject Type="Embed" ProgID="Equation.DSMT4" ShapeID="_x0000_i1027" DrawAspect="Content" ObjectID="_1648297294" r:id="rId37"/>
+          <o:OLEObject Type="Embed" ProgID="Equation.DSMT4" ShapeID="_x0000_i1166" DrawAspect="Content" ObjectID="_1648450478" r:id="rId39"/>
         </w:object>
       </w:r>
       <w:r>
@@ -14595,10 +15027,10 @@
           <w:position w:val="-22"/>
         </w:rPr>
         <w:object w:dxaOrig="1160" w:dyaOrig="560" w14:anchorId="4123DFFE">
-          <v:shape id="_x0000_i1028" type="#_x0000_t75" style="width:57.75pt;height:27.75pt" o:ole="" filled="t">
-            <v:imagedata r:id="rId38" o:title=""/>
+          <v:shape id="_x0000_i1167" type="#_x0000_t75" style="width:57.75pt;height:27.75pt" o:ole="" filled="t">
+            <v:imagedata r:id="rId40" o:title=""/>
           </v:shape>
-          <o:OLEObject Type="Embed" ProgID="Equation.DSMT4" ShapeID="_x0000_i1028" DrawAspect="Content" ObjectID="_1648297295" r:id="rId39"/>
+          <o:OLEObject Type="Embed" ProgID="Equation.DSMT4" ShapeID="_x0000_i1167" DrawAspect="Content" ObjectID="_1648450479" r:id="rId41"/>
         </w:object>
       </w:r>
       <w:r>
@@ -14643,10 +15075,10 @@
           <w:position w:val="-24"/>
         </w:rPr>
         <w:object w:dxaOrig="1860" w:dyaOrig="620" w14:anchorId="1854DE21">
-          <v:shape id="_x0000_i1029" type="#_x0000_t75" style="width:93pt;height:30.75pt" o:ole="">
-            <v:imagedata r:id="rId40" o:title=""/>
+          <v:shape id="_x0000_i1168" type="#_x0000_t75" style="width:93pt;height:30.75pt" o:ole="">
+            <v:imagedata r:id="rId42" o:title=""/>
           </v:shape>
-          <o:OLEObject Type="Embed" ProgID="Equation.3" ShapeID="_x0000_i1029" DrawAspect="Content" ObjectID="_1648297296" r:id="rId41"/>
+          <o:OLEObject Type="Embed" ProgID="Equation.3" ShapeID="_x0000_i1168" DrawAspect="Content" ObjectID="_1648450480" r:id="rId43"/>
         </w:object>
       </w:r>
       <w:r>
@@ -14688,10 +15120,10 @@
           <w:position w:val="-22"/>
         </w:rPr>
         <w:object w:dxaOrig="1640" w:dyaOrig="580" w14:anchorId="0ADA5D13">
-          <v:shape id="_x0000_i1030" type="#_x0000_t75" style="width:81.75pt;height:29.25pt" o:ole="" filled="t">
-            <v:imagedata r:id="rId42" o:title=""/>
+          <v:shape id="_x0000_i1169" type="#_x0000_t75" style="width:81.75pt;height:29.25pt" o:ole="" filled="t">
+            <v:imagedata r:id="rId44" o:title=""/>
           </v:shape>
-          <o:OLEObject Type="Embed" ProgID="Equation.DSMT4" ShapeID="_x0000_i1030" DrawAspect="Content" ObjectID="_1648297297" r:id="rId43"/>
+          <o:OLEObject Type="Embed" ProgID="Equation.DSMT4" ShapeID="_x0000_i1169" DrawAspect="Content" ObjectID="_1648450481" r:id="rId45"/>
         </w:object>
       </w:r>
       <w:r>
@@ -14733,10 +15165,10 @@
           <w:position w:val="-22"/>
         </w:rPr>
         <w:object w:dxaOrig="1640" w:dyaOrig="560" w14:anchorId="76316782">
-          <v:shape id="_x0000_i1031" type="#_x0000_t75" style="width:81.75pt;height:27.75pt" o:ole="" filled="t">
-            <v:imagedata r:id="rId44" o:title=""/>
+          <v:shape id="_x0000_i1170" type="#_x0000_t75" style="width:81.75pt;height:27.75pt" o:ole="" filled="t">
+            <v:imagedata r:id="rId46" o:title=""/>
           </v:shape>
-          <o:OLEObject Type="Embed" ProgID="Equation.DSMT4" ShapeID="_x0000_i1031" DrawAspect="Content" ObjectID="_1648297298" r:id="rId45"/>
+          <o:OLEObject Type="Embed" ProgID="Equation.DSMT4" ShapeID="_x0000_i1170" DrawAspect="Content" ObjectID="_1648450482" r:id="rId47"/>
         </w:object>
       </w:r>
       <w:r>
@@ -14771,7 +15203,7 @@
     </w:p>
     <w:p>
       <w:pPr>
-        <w:pStyle w:val="Titre4"/>
+        <w:pStyle w:val="Heading4"/>
         <w:numPr>
           <w:ilvl w:val="3"/>
           <w:numId w:val="34"/>
@@ -14987,55 +15419,55 @@
           <w:position w:val="-26"/>
         </w:rPr>
         <w:object w:dxaOrig="2220" w:dyaOrig="600" w14:anchorId="605CDC9D">
-          <v:shape id="_x0000_i1032" type="#_x0000_t75" style="width:111pt;height:30pt" o:ole="" filled="t">
-            <v:imagedata r:id="rId46" o:title=""/>
-          </v:shape>
-          <o:OLEObject Type="Embed" ProgID="Equation.DSMT4" ShapeID="_x0000_i1032" DrawAspect="Content" ObjectID="_1648297299" r:id="rId47"/>
-        </w:object>
-      </w:r>
-      <w:r>
-        <w:t xml:space="preserve">     (</w:t>
-      </w:r>
-      <w:r>
-        <w:t>Filtre</w:t>
-      </w:r>
-      <w:r>
-        <w:t xml:space="preserve"> passe-bas)</w:t>
-      </w:r>
-    </w:p>
-    <w:p>
-      <w:pPr>
-        <w:ind w:left="348"/>
-      </w:pPr>
-      <w:r>
-        <w:t>et</w:t>
-      </w:r>
-    </w:p>
-    <w:p>
-      <w:pPr>
-        <w:ind w:left="348"/>
-      </w:pPr>
-      <w:r>
-        <w:tab/>
-      </w:r>
-      <w:r>
-        <w:tab/>
-      </w:r>
-      <w:r>
-        <w:tab/>
-      </w:r>
-      <w:r>
-        <w:tab/>
-      </w:r>
-      <w:r>
-        <w:rPr>
-          <w:position w:val="-26"/>
-        </w:rPr>
-        <w:object w:dxaOrig="2220" w:dyaOrig="600" w14:anchorId="65884C93">
-          <v:shape id="_x0000_i1033" type="#_x0000_t75" style="width:111pt;height:30pt" o:ole="" filled="t">
+          <v:shape id="_x0000_i1171" type="#_x0000_t75" style="width:111pt;height:30pt" o:ole="" filled="t">
             <v:imagedata r:id="rId48" o:title=""/>
           </v:shape>
-          <o:OLEObject Type="Embed" ProgID="Equation.DSMT4" ShapeID="_x0000_i1033" DrawAspect="Content" ObjectID="_1648297300" r:id="rId49"/>
+          <o:OLEObject Type="Embed" ProgID="Equation.DSMT4" ShapeID="_x0000_i1171" DrawAspect="Content" ObjectID="_1648450483" r:id="rId49"/>
+        </w:object>
+      </w:r>
+      <w:r>
+        <w:t xml:space="preserve">     (</w:t>
+      </w:r>
+      <w:r>
+        <w:t>Filtre</w:t>
+      </w:r>
+      <w:r>
+        <w:t xml:space="preserve"> passe-bas)</w:t>
+      </w:r>
+    </w:p>
+    <w:p>
+      <w:pPr>
+        <w:ind w:left="348"/>
+      </w:pPr>
+      <w:r>
+        <w:t>et</w:t>
+      </w:r>
+    </w:p>
+    <w:p>
+      <w:pPr>
+        <w:ind w:left="348"/>
+      </w:pPr>
+      <w:r>
+        <w:tab/>
+      </w:r>
+      <w:r>
+        <w:tab/>
+      </w:r>
+      <w:r>
+        <w:tab/>
+      </w:r>
+      <w:r>
+        <w:tab/>
+      </w:r>
+      <w:r>
+        <w:rPr>
+          <w:position w:val="-26"/>
+        </w:rPr>
+        <w:object w:dxaOrig="2220" w:dyaOrig="600" w14:anchorId="65884C93">
+          <v:shape id="_x0000_i1172" type="#_x0000_t75" style="width:111pt;height:30pt" o:ole="" filled="t">
+            <v:imagedata r:id="rId50" o:title=""/>
+          </v:shape>
+          <o:OLEObject Type="Embed" ProgID="Equation.DSMT4" ShapeID="_x0000_i1172" DrawAspect="Content" ObjectID="_1648450484" r:id="rId51"/>
         </w:object>
       </w:r>
       <w:r>
@@ -15268,61 +15700,61 @@
           <w:position w:val="-26"/>
         </w:rPr>
         <w:object w:dxaOrig="3200" w:dyaOrig="600" w14:anchorId="38EE7F91">
-          <v:shape id="_x0000_i1034" type="#_x0000_t75" style="width:159.7pt;height:30pt" o:ole="" filled="t">
-            <v:imagedata r:id="rId50" o:title=""/>
-          </v:shape>
-          <o:OLEObject Type="Embed" ProgID="Equation.DSMT4" ShapeID="_x0000_i1034" DrawAspect="Content" ObjectID="_1648297301" r:id="rId51"/>
-        </w:object>
-      </w:r>
-      <w:r>
-        <w:t xml:space="preserve">     (</w:t>
-      </w:r>
-      <w:r>
-        <w:t>Filtre</w:t>
-      </w:r>
-      <w:r>
-        <w:t xml:space="preserve"> passe-</w:t>
-      </w:r>
-      <w:r>
-        <w:t>haut</w:t>
-      </w:r>
-      <w:r>
-        <w:t>)</w:t>
-      </w:r>
-    </w:p>
-    <w:p>
-      <w:pPr>
-        <w:ind w:left="348"/>
-      </w:pPr>
-      <w:r>
-        <w:t>et</w:t>
-      </w:r>
-    </w:p>
-    <w:p>
-      <w:pPr>
-        <w:ind w:left="348"/>
-      </w:pPr>
-      <w:r>
-        <w:tab/>
-      </w:r>
-      <w:r>
-        <w:tab/>
-      </w:r>
-      <w:r>
-        <w:tab/>
-      </w:r>
-      <w:r>
-        <w:tab/>
-      </w:r>
-      <w:r>
-        <w:rPr>
-          <w:position w:val="-26"/>
-        </w:rPr>
-        <w:object w:dxaOrig="3220" w:dyaOrig="600" w14:anchorId="30A0A130">
-          <v:shape id="_x0000_i1035" type="#_x0000_t75" style="width:160.5pt;height:30pt" o:ole="" filled="t">
+          <v:shape id="_x0000_i1173" type="#_x0000_t75" style="width:159.7pt;height:30pt" o:ole="" filled="t">
             <v:imagedata r:id="rId52" o:title=""/>
           </v:shape>
-          <o:OLEObject Type="Embed" ProgID="Equation.DSMT4" ShapeID="_x0000_i1035" DrawAspect="Content" ObjectID="_1648297302" r:id="rId53"/>
+          <o:OLEObject Type="Embed" ProgID="Equation.DSMT4" ShapeID="_x0000_i1173" DrawAspect="Content" ObjectID="_1648450485" r:id="rId53"/>
+        </w:object>
+      </w:r>
+      <w:r>
+        <w:t xml:space="preserve">     (</w:t>
+      </w:r>
+      <w:r>
+        <w:t>Filtre</w:t>
+      </w:r>
+      <w:r>
+        <w:t xml:space="preserve"> passe-</w:t>
+      </w:r>
+      <w:r>
+        <w:t>haut</w:t>
+      </w:r>
+      <w:r>
+        <w:t>)</w:t>
+      </w:r>
+    </w:p>
+    <w:p>
+      <w:pPr>
+        <w:ind w:left="348"/>
+      </w:pPr>
+      <w:r>
+        <w:t>et</w:t>
+      </w:r>
+    </w:p>
+    <w:p>
+      <w:pPr>
+        <w:ind w:left="348"/>
+      </w:pPr>
+      <w:r>
+        <w:tab/>
+      </w:r>
+      <w:r>
+        <w:tab/>
+      </w:r>
+      <w:r>
+        <w:tab/>
+      </w:r>
+      <w:r>
+        <w:tab/>
+      </w:r>
+      <w:r>
+        <w:rPr>
+          <w:position w:val="-26"/>
+        </w:rPr>
+        <w:object w:dxaOrig="3220" w:dyaOrig="600" w14:anchorId="30A0A130">
+          <v:shape id="_x0000_i1174" type="#_x0000_t75" style="width:160.5pt;height:30pt" o:ole="" filled="t">
+            <v:imagedata r:id="rId54" o:title=""/>
+          </v:shape>
+          <o:OLEObject Type="Embed" ProgID="Equation.DSMT4" ShapeID="_x0000_i1174" DrawAspect="Content" ObjectID="_1648450486" r:id="rId55"/>
         </w:object>
       </w:r>
       <w:r>
@@ -15838,70 +16270,31 @@
           <w:position w:val="-26"/>
         </w:rPr>
         <w:object w:dxaOrig="3300" w:dyaOrig="600" w14:anchorId="1D547B2B">
-          <v:shape id="_x0000_i1036" type="#_x0000_t75" style="width:165pt;height:30pt" o:ole="" filled="t">
-            <v:imagedata r:id="rId54" o:title=""/>
-          </v:shape>
-          <o:OLEObject Type="Embed" ProgID="Equation.DSMT4" ShapeID="_x0000_i1036" DrawAspect="Content" ObjectID="_1648297303" r:id="rId55"/>
-        </w:object>
-      </w:r>
-      <w:r>
-        <w:t xml:space="preserve">     (Filtre passe-bas)</w:t>
-      </w:r>
-      <w:r>
-        <w:t>,</w:t>
-      </w:r>
-    </w:p>
-    <w:p>
-      <w:pPr>
-        <w:ind w:left="348"/>
-      </w:pPr>
-    </w:p>
-    <w:p>
-      <w:pPr>
-        <w:ind w:left="348"/>
-      </w:pPr>
-      <w:r>
-        <w:tab/>
-      </w:r>
-      <w:r>
-        <w:tab/>
-      </w:r>
-      <w:r>
-        <w:tab/>
-      </w:r>
-      <w:r>
-        <w:tab/>
-      </w:r>
-      <w:r>
-        <w:rPr>
-          <w:position w:val="-26"/>
-        </w:rPr>
-        <w:object w:dxaOrig="3280" w:dyaOrig="620" w14:anchorId="4D05D419">
-          <v:shape id="_x0000_i1037" type="#_x0000_t75" style="width:163.5pt;height:30.75pt" o:ole="" filled="t">
+          <v:shape id="_x0000_i1175" type="#_x0000_t75" style="width:165pt;height:30pt" o:ole="" filled="t">
             <v:imagedata r:id="rId56" o:title=""/>
           </v:shape>
-          <o:OLEObject Type="Embed" ProgID="Equation.DSMT4" ShapeID="_x0000_i1037" DrawAspect="Content" ObjectID="_1648297304" r:id="rId57"/>
+          <o:OLEObject Type="Embed" ProgID="Equation.DSMT4" ShapeID="_x0000_i1175" DrawAspect="Content" ObjectID="_1648450487" r:id="rId57"/>
         </w:object>
       </w:r>
       <w:r>
-        <w:t xml:space="preserve">      (Filtre passe-haut)</w:t>
+        <w:t xml:space="preserve">     (Filtre passe-bas)</w:t>
+      </w:r>
+      <w:r>
+        <w:t>,</w:t>
       </w:r>
     </w:p>
     <w:p>
       <w:pPr>
         <w:ind w:left="348"/>
       </w:pPr>
-      <w:r>
-        <w:t>et</w:t>
-      </w:r>
+    </w:p>
+    <w:p>
+      <w:pPr>
+        <w:ind w:left="348"/>
+      </w:pPr>
       <w:r>
         <w:tab/>
       </w:r>
-    </w:p>
-    <w:p>
-      <w:pPr>
-        <w:ind w:left="348"/>
-      </w:pPr>
       <w:r>
         <w:tab/>
       </w:r>
@@ -15912,17 +16305,56 @@
         <w:tab/>
       </w:r>
       <w:r>
-        <w:tab/>
-      </w:r>
-      <w:r>
         <w:rPr>
           <w:position w:val="-26"/>
         </w:rPr>
-        <w:object w:dxaOrig="3300" w:dyaOrig="600" w14:anchorId="73A694C0">
-          <v:shape id="_x0000_i1038" type="#_x0000_t75" style="width:165pt;height:30pt" o:ole="" filled="t">
+        <w:object w:dxaOrig="3280" w:dyaOrig="620" w14:anchorId="4D05D419">
+          <v:shape id="_x0000_i1176" type="#_x0000_t75" style="width:163.5pt;height:30.75pt" o:ole="" filled="t">
             <v:imagedata r:id="rId58" o:title=""/>
           </v:shape>
-          <o:OLEObject Type="Embed" ProgID="Equation.DSMT4" ShapeID="_x0000_i1038" DrawAspect="Content" ObjectID="_1648297305" r:id="rId59"/>
+          <o:OLEObject Type="Embed" ProgID="Equation.DSMT4" ShapeID="_x0000_i1176" DrawAspect="Content" ObjectID="_1648450488" r:id="rId59"/>
+        </w:object>
+      </w:r>
+      <w:r>
+        <w:t xml:space="preserve">      (Filtre passe-haut)</w:t>
+      </w:r>
+    </w:p>
+    <w:p>
+      <w:pPr>
+        <w:ind w:left="348"/>
+      </w:pPr>
+      <w:r>
+        <w:t>et</w:t>
+      </w:r>
+      <w:r>
+        <w:tab/>
+      </w:r>
+    </w:p>
+    <w:p>
+      <w:pPr>
+        <w:ind w:left="348"/>
+      </w:pPr>
+      <w:r>
+        <w:tab/>
+      </w:r>
+      <w:r>
+        <w:tab/>
+      </w:r>
+      <w:r>
+        <w:tab/>
+      </w:r>
+      <w:r>
+        <w:tab/>
+      </w:r>
+      <w:r>
+        <w:rPr>
+          <w:position w:val="-26"/>
+        </w:rPr>
+        <w:object w:dxaOrig="3300" w:dyaOrig="600" w14:anchorId="73A694C0">
+          <v:shape id="_x0000_i1177" type="#_x0000_t75" style="width:165pt;height:30pt" o:ole="" filled="t">
+            <v:imagedata r:id="rId60" o:title=""/>
+          </v:shape>
+          <o:OLEObject Type="Embed" ProgID="Equation.DSMT4" ShapeID="_x0000_i1177" DrawAspect="Content" ObjectID="_1648450489" r:id="rId61"/>
         </w:object>
       </w:r>
       <w:r>
@@ -15969,10 +16401,10 @@
           <w:position w:val="-26"/>
         </w:rPr>
         <w:object w:dxaOrig="3440" w:dyaOrig="620" w14:anchorId="58A58980">
-          <v:shape id="_x0000_i1039" type="#_x0000_t75" style="width:171.85pt;height:30.75pt" o:ole="" filled="t">
-            <v:imagedata r:id="rId60" o:title=""/>
+          <v:shape id="_x0000_i1178" type="#_x0000_t75" style="width:171.85pt;height:30.75pt" o:ole="" filled="t">
+            <v:imagedata r:id="rId62" o:title=""/>
           </v:shape>
-          <o:OLEObject Type="Embed" ProgID="Equation.DSMT4" ShapeID="_x0000_i1039" DrawAspect="Content" ObjectID="_1648297306" r:id="rId61"/>
+          <o:OLEObject Type="Embed" ProgID="Equation.DSMT4" ShapeID="_x0000_i1178" DrawAspect="Content" ObjectID="_1648450490" r:id="rId63"/>
         </w:object>
       </w:r>
       <w:r>
@@ -16328,7 +16760,7 @@
           </mc:Choice>
           <mc:Fallback>
             <w:pict>
-              <v:shape w14:anchorId="63C8160A" id="Text Box 1086" o:spid="_x0000_s1034" type="#_x0000_t202" style="position:absolute;left:0;text-align:left;margin-left:327.8pt;margin-top:31.8pt;width:29.4pt;height:17.4pt;z-index:251662336;visibility:visible;mso-wrap-style:square;mso-width-percent:0;mso-height-percent:0;mso-wrap-distance-left:9pt;mso-wrap-distance-top:0;mso-wrap-distance-right:9pt;mso-wrap-distance-bottom:0;mso-position-horizontal:absolute;mso-position-horizontal-relative:text;mso-position-vertical:absolute;mso-position-vertical-relative:text;mso-width-percent:0;mso-height-percent:0;mso-width-relative:page;mso-height-relative:page;v-text-anchor:top" o:gfxdata="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" stroked="f">
+              <v:shape w14:anchorId="63C8160A" id="Text Box 1086" o:spid="_x0000_s1036" type="#_x0000_t202" style="position:absolute;left:0;text-align:left;margin-left:327.8pt;margin-top:31.8pt;width:29.4pt;height:17.4pt;z-index:251662336;visibility:visible;mso-wrap-style:square;mso-width-percent:0;mso-height-percent:0;mso-wrap-distance-left:9pt;mso-wrap-distance-top:0;mso-wrap-distance-right:9pt;mso-wrap-distance-bottom:0;mso-position-horizontal:absolute;mso-position-horizontal-relative:text;mso-position-vertical:absolute;mso-position-vertical-relative:text;mso-width-percent:0;mso-height-percent:0;mso-width-relative:page;mso-height-relative:page;v-text-anchor:top" o:gfxdata="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" stroked="f">
                 <v:textbox>
                   <w:txbxContent>
                     <w:p>
@@ -16461,7 +16893,7 @@
           </mc:Choice>
           <mc:Fallback>
             <w:pict>
-              <v:shape w14:anchorId="0BFF21D4" id="Text Box 1085" o:spid="_x0000_s1035" type="#_x0000_t202" style="position:absolute;left:0;text-align:left;margin-left:309.2pt;margin-top:2.4pt;width:29.4pt;height:17.4pt;z-index:251661312;visibility:visible;mso-wrap-style:square;mso-width-percent:0;mso-height-percent:0;mso-wrap-distance-left:9pt;mso-wrap-distance-top:0;mso-wrap-distance-right:9pt;mso-wrap-distance-bottom:0;mso-position-horizontal:absolute;mso-position-horizontal-relative:text;mso-position-vertical:absolute;mso-position-vertical-relative:text;mso-width-percent:0;mso-height-percent:0;mso-width-relative:page;mso-height-relative:page;v-text-anchor:top" o:gfxdata="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" stroked="f">
+              <v:shape w14:anchorId="0BFF21D4" id="Text Box 1085" o:spid="_x0000_s1037" type="#_x0000_t202" style="position:absolute;left:0;text-align:left;margin-left:309.2pt;margin-top:2.4pt;width:29.4pt;height:17.4pt;z-index:251661312;visibility:visible;mso-wrap-style:square;mso-width-percent:0;mso-height-percent:0;mso-wrap-distance-left:9pt;mso-wrap-distance-top:0;mso-wrap-distance-right:9pt;mso-wrap-distance-bottom:0;mso-position-horizontal:absolute;mso-position-horizontal-relative:text;mso-position-vertical:absolute;mso-position-vertical-relative:text;mso-width-percent:0;mso-height-percent:0;mso-width-relative:page;mso-height-relative:page;v-text-anchor:top" o:gfxdata="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" stroked="f">
                 <v:textbox>
                   <w:txbxContent>
                     <w:p>
@@ -16743,7 +17175,7 @@
           </mc:Choice>
           <mc:Fallback>
             <w:pict>
-              <v:shape w14:anchorId="7BCD7D09" id="Text Box 1080" o:spid="_x0000_s1036" type="#_x0000_t202" style="position:absolute;left:0;text-align:left;margin-left:-.85pt;margin-top:67.8pt;width:208.5pt;height:164.1pt;z-index:251654144;visibility:visible;mso-wrap-style:square;mso-width-percent:0;mso-height-percent:0;mso-wrap-distance-left:9pt;mso-wrap-distance-top:0;mso-wrap-distance-right:9pt;mso-wrap-distance-bottom:0;mso-position-horizontal:absolute;mso-position-horizontal-relative:text;mso-position-vertical:absolute;mso-position-vertical-relative:text;mso-width-percent:0;mso-height-percent:0;mso-width-relative:page;mso-height-relative:page;v-text-anchor:top" o:gfxdata="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" stroked="f">
+              <v:shape w14:anchorId="7BCD7D09" id="Text Box 1080" o:spid="_x0000_s1038" type="#_x0000_t202" style="position:absolute;left:0;text-align:left;margin-left:-.85pt;margin-top:67.8pt;width:208.5pt;height:164.1pt;z-index:251654144;visibility:visible;mso-wrap-style:square;mso-width-percent:0;mso-height-percent:0;mso-wrap-distance-left:9pt;mso-wrap-distance-top:0;mso-wrap-distance-right:9pt;mso-wrap-distance-bottom:0;mso-position-horizontal:absolute;mso-position-horizontal-relative:text;mso-position-vertical:absolute;mso-position-vertical-relative:text;mso-width-percent:0;mso-height-percent:0;mso-width-relative:page;mso-height-relative:page;v-text-anchor:top" o:gfxdata="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" stroked="f">
                 <v:textbox>
                   <w:txbxContent>
                     <w:p>
@@ -16948,7 +17380,7 @@
                     </pic:cNvPicPr>
                   </pic:nvPicPr>
                   <pic:blipFill>
-                    <a:blip r:embed="rId62">
+                    <a:blip r:embed="rId64">
                       <a:extLst>
                         <a:ext uri="{28A0092B-C50C-407E-A947-70E740481C1C}">
                           <a14:useLocalDpi xmlns:a14="http://schemas.microsoft.com/office/drawing/2010/main" val="0"/>
@@ -17028,7 +17460,7 @@
                     </pic:cNvPicPr>
                   </pic:nvPicPr>
                   <pic:blipFill>
-                    <a:blip r:embed="rId63">
+                    <a:blip r:embed="rId65">
                       <a:extLst>
                         <a:ext uri="{28A0092B-C50C-407E-A947-70E740481C1C}">
                           <a14:useLocalDpi xmlns:a14="http://schemas.microsoft.com/office/drawing/2010/main" val="0"/>
@@ -17294,7 +17726,7 @@
           </mc:Choice>
           <mc:Fallback>
             <w:pict>
-              <v:shape w14:anchorId="2267A490" id="Text Box 1081" o:spid="_x0000_s1037" type="#_x0000_t202" style="position:absolute;left:0;text-align:left;margin-left:251.9pt;margin-top:9pt;width:192pt;height:132.9pt;z-index:251656192;visibility:visible;mso-wrap-style:square;mso-width-percent:0;mso-height-percent:0;mso-wrap-distance-left:9pt;mso-wrap-distance-top:0;mso-wrap-distance-right:9pt;mso-wrap-distance-bottom:0;mso-position-horizontal:absolute;mso-position-horizontal-relative:text;mso-position-vertical:absolute;mso-position-vertical-relative:text;mso-width-percent:0;mso-height-percent:0;mso-width-relative:page;mso-height-relative:page;v-text-anchor:top" o:gfxdata="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" stroked="f">
+              <v:shape w14:anchorId="2267A490" id="Text Box 1081" o:spid="_x0000_s1039" type="#_x0000_t202" style="position:absolute;left:0;text-align:left;margin-left:251.9pt;margin-top:9pt;width:192pt;height:132.9pt;z-index:251656192;visibility:visible;mso-wrap-style:square;mso-width-percent:0;mso-height-percent:0;mso-wrap-distance-left:9pt;mso-wrap-distance-top:0;mso-wrap-distance-right:9pt;mso-wrap-distance-bottom:0;mso-position-horizontal:absolute;mso-position-horizontal-relative:text;mso-position-vertical:absolute;mso-position-vertical-relative:text;mso-width-percent:0;mso-height-percent:0;mso-width-relative:page;mso-height-relative:page;v-text-anchor:top" o:gfxdata="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" stroked="f">
                 <v:textbox>
                   <w:txbxContent>
                     <w:p>
@@ -17690,7 +18122,7 @@
           </mc:Choice>
           <mc:Fallback>
             <w:pict>
-              <v:shape w14:anchorId="74D2958E" id="Text Box 1083" o:spid="_x0000_s1038" type="#_x0000_t202" style="position:absolute;left:0;text-align:left;margin-left:-.85pt;margin-top:6.1pt;width:203.25pt;height:57.15pt;z-index:251659264;visibility:visible;mso-wrap-style:square;mso-width-percent:0;mso-height-percent:0;mso-wrap-distance-left:9pt;mso-wrap-distance-top:0;mso-wrap-distance-right:9pt;mso-wrap-distance-bottom:0;mso-position-horizontal:absolute;mso-position-horizontal-relative:text;mso-position-vertical:absolute;mso-position-vertical-relative:text;mso-width-percent:0;mso-height-percent:0;mso-width-relative:page;mso-height-relative:page;v-text-anchor:top" o:gfxdata="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" stroked="f">
+              <v:shape w14:anchorId="74D2958E" id="Text Box 1083" o:spid="_x0000_s1040" type="#_x0000_t202" style="position:absolute;left:0;text-align:left;margin-left:-.85pt;margin-top:6.1pt;width:203.25pt;height:57.15pt;z-index:251659264;visibility:visible;mso-wrap-style:square;mso-width-percent:0;mso-height-percent:0;mso-wrap-distance-left:9pt;mso-wrap-distance-top:0;mso-wrap-distance-right:9pt;mso-wrap-distance-bottom:0;mso-position-horizontal:absolute;mso-position-horizontal-relative:text;mso-position-vertical:absolute;mso-position-vertical-relative:text;mso-width-percent:0;mso-height-percent:0;mso-width-relative:page;mso-height-relative:page;v-text-anchor:top" o:gfxdata="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" stroked="f">
                 <v:textbox>
                   <w:txbxContent>
                     <w:p>
@@ -17885,7 +18317,7 @@
           </mc:Choice>
           <mc:Fallback>
             <w:pict>
-              <v:shape w14:anchorId="67D1B287" id="Text Box 1084" o:spid="_x0000_s1039" type="#_x0000_t202" style="position:absolute;left:0;text-align:left;margin-left:250.4pt;margin-top:3.85pt;width:193.5pt;height:57.15pt;z-index:251660288;visibility:visible;mso-wrap-style:square;mso-width-percent:0;mso-height-percent:0;mso-wrap-distance-left:9pt;mso-wrap-distance-top:0;mso-wrap-distance-right:9pt;mso-wrap-distance-bottom:0;mso-position-horizontal:absolute;mso-position-horizontal-relative:text;mso-position-vertical:absolute;mso-position-vertical-relative:text;mso-width-percent:0;mso-height-percent:0;mso-width-relative:page;mso-height-relative:page;v-text-anchor:top" o:gfxdata="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" stroked="f">
+              <v:shape w14:anchorId="67D1B287" id="Text Box 1084" o:spid="_x0000_s1041" type="#_x0000_t202" style="position:absolute;left:0;text-align:left;margin-left:250.4pt;margin-top:3.85pt;width:193.5pt;height:57.15pt;z-index:251660288;visibility:visible;mso-wrap-style:square;mso-width-percent:0;mso-height-percent:0;mso-wrap-distance-left:9pt;mso-wrap-distance-top:0;mso-wrap-distance-right:9pt;mso-wrap-distance-bottom:0;mso-position-horizontal:absolute;mso-position-horizontal-relative:text;mso-position-vertical:absolute;mso-position-vertical-relative:text;mso-width-percent:0;mso-height-percent:0;mso-width-relative:page;mso-height-relative:page;v-text-anchor:top" o:gfxdata="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" stroked="f">
                 <v:textbox>
                   <w:txbxContent>
                     <w:p>
@@ -18021,7 +18453,7 @@
                     </pic:cNvPicPr>
                   </pic:nvPicPr>
                   <pic:blipFill>
-                    <a:blip r:embed="rId64" cstate="print">
+                    <a:blip r:embed="rId66" cstate="print">
                       <a:extLst>
                         <a:ext uri="{28A0092B-C50C-407E-A947-70E740481C1C}">
                           <a14:useLocalDpi xmlns:a14="http://schemas.microsoft.com/office/drawing/2010/main" val="0"/>
@@ -18088,7 +18520,7 @@
                     </pic:cNvPicPr>
                   </pic:nvPicPr>
                   <pic:blipFill>
-                    <a:blip r:embed="rId65" cstate="print">
+                    <a:blip r:embed="rId67" cstate="print">
                       <a:extLst>
                         <a:ext uri="{28A0092B-C50C-407E-A947-70E740481C1C}">
                           <a14:useLocalDpi xmlns:a14="http://schemas.microsoft.com/office/drawing/2010/main" val="0"/>
@@ -18352,7 +18784,7 @@
     </w:p>
     <w:p>
       <w:pPr>
-        <w:pStyle w:val="Titre3"/>
+        <w:pStyle w:val="Heading3"/>
         <w:numPr>
           <w:ilvl w:val="2"/>
           <w:numId w:val="34"/>
@@ -18389,7 +18821,7 @@
     <w:p/>
     <w:p>
       <w:pPr>
-        <w:pStyle w:val="Titre4"/>
+        <w:pStyle w:val="Heading4"/>
         <w:numPr>
           <w:ilvl w:val="3"/>
           <w:numId w:val="34"/>
@@ -18686,10 +19118,10 @@
           <w:position w:val="-24"/>
         </w:rPr>
         <w:object w:dxaOrig="999" w:dyaOrig="580" w14:anchorId="60B3522A">
-          <v:shape id="_x0000_i1040" type="#_x0000_t75" style="width:50.25pt;height:29.25pt" o:ole="" filled="t">
-            <v:imagedata r:id="rId66" o:title=""/>
+          <v:shape id="_x0000_i1179" type="#_x0000_t75" style="width:50.25pt;height:29.25pt" o:ole="" filled="t">
+            <v:imagedata r:id="rId68" o:title=""/>
           </v:shape>
-          <o:OLEObject Type="Embed" ProgID="Equation.DSMT4" ShapeID="_x0000_i1040" DrawAspect="Content" ObjectID="_1648297307" r:id="rId67"/>
+          <o:OLEObject Type="Embed" ProgID="Equation.DSMT4" ShapeID="_x0000_i1179" DrawAspect="Content" ObjectID="_1648450491" r:id="rId69"/>
         </w:object>
       </w:r>
     </w:p>
@@ -18788,7 +19220,7 @@
     </w:p>
     <w:p>
       <w:pPr>
-        <w:pStyle w:val="Titre4"/>
+        <w:pStyle w:val="Heading4"/>
         <w:numPr>
           <w:ilvl w:val="3"/>
           <w:numId w:val="34"/>
@@ -18965,10 +19397,10 @@
           <w:position w:val="-26"/>
         </w:rPr>
         <w:object w:dxaOrig="820" w:dyaOrig="600" w14:anchorId="5A63F683">
-          <v:shape id="_x0000_i1041" type="#_x0000_t75" style="width:41.25pt;height:30pt" o:ole="" filled="t">
-            <v:imagedata r:id="rId68" o:title=""/>
+          <v:shape id="_x0000_i1180" type="#_x0000_t75" style="width:41.25pt;height:30pt" o:ole="" filled="t">
+            <v:imagedata r:id="rId70" o:title=""/>
           </v:shape>
-          <o:OLEObject Type="Embed" ProgID="Equation.DSMT4" ShapeID="_x0000_i1041" DrawAspect="Content" ObjectID="_1648297308" r:id="rId69"/>
+          <o:OLEObject Type="Embed" ProgID="Equation.DSMT4" ShapeID="_x0000_i1180" DrawAspect="Content" ObjectID="_1648450492" r:id="rId71"/>
         </w:object>
       </w:r>
     </w:p>
@@ -19063,10 +19495,10 @@
           <w:position w:val="-10"/>
         </w:rPr>
         <w:object w:dxaOrig="1680" w:dyaOrig="300" w14:anchorId="47F4F6F3">
-          <v:shape id="_x0000_i1042" type="#_x0000_t75" style="width:84pt;height:15pt" o:ole="" filled="t">
-            <v:imagedata r:id="rId70" o:title=""/>
+          <v:shape id="_x0000_i1181" type="#_x0000_t75" style="width:84pt;height:15pt" o:ole="" filled="t">
+            <v:imagedata r:id="rId72" o:title=""/>
           </v:shape>
-          <o:OLEObject Type="Embed" ProgID="Equation.DSMT4" ShapeID="_x0000_i1042" DrawAspect="Content" ObjectID="_1648297309" r:id="rId71"/>
+          <o:OLEObject Type="Embed" ProgID="Equation.DSMT4" ShapeID="_x0000_i1181" DrawAspect="Content" ObjectID="_1648450493" r:id="rId73"/>
         </w:object>
       </w:r>
     </w:p>
@@ -19104,35 +19536,35 @@
           <w:position w:val="-26"/>
         </w:rPr>
         <w:object w:dxaOrig="4620" w:dyaOrig="639" w14:anchorId="1BB2AFAE">
-          <v:shape id="_x0000_i1043" type="#_x0000_t75" style="width:230.3pt;height:32.25pt" o:ole="" filled="t">
-            <v:imagedata r:id="rId72" o:title=""/>
-          </v:shape>
-          <o:OLEObject Type="Embed" ProgID="Equation.DSMT4" ShapeID="_x0000_i1043" DrawAspect="Content" ObjectID="_1648297310" r:id="rId73"/>
-        </w:object>
-      </w:r>
-    </w:p>
-    <w:p>
-      <w:r>
-        <w:tab/>
-      </w:r>
-      <w:r>
-        <w:tab/>
-      </w:r>
-      <w:r>
-        <w:tab/>
-      </w:r>
-      <w:r>
-        <w:tab/>
-      </w:r>
-      <w:r>
-        <w:rPr>
-          <w:position w:val="-20"/>
-        </w:rPr>
-        <w:object w:dxaOrig="3260" w:dyaOrig="540" w14:anchorId="310A732A">
-          <v:shape id="_x0000_i1044" type="#_x0000_t75" style="width:162pt;height:27pt" o:ole="" filled="t">
+          <v:shape id="_x0000_i1182" type="#_x0000_t75" style="width:230.25pt;height:32.25pt" o:ole="" filled="t">
             <v:imagedata r:id="rId74" o:title=""/>
           </v:shape>
-          <o:OLEObject Type="Embed" ProgID="Equation.DSMT4" ShapeID="_x0000_i1044" DrawAspect="Content" ObjectID="_1648297311" r:id="rId75"/>
+          <o:OLEObject Type="Embed" ProgID="Equation.DSMT4" ShapeID="_x0000_i1182" DrawAspect="Content" ObjectID="_1648450494" r:id="rId75"/>
+        </w:object>
+      </w:r>
+    </w:p>
+    <w:p>
+      <w:r>
+        <w:tab/>
+      </w:r>
+      <w:r>
+        <w:tab/>
+      </w:r>
+      <w:r>
+        <w:tab/>
+      </w:r>
+      <w:r>
+        <w:tab/>
+      </w:r>
+      <w:r>
+        <w:rPr>
+          <w:position w:val="-20"/>
+        </w:rPr>
+        <w:object w:dxaOrig="3260" w:dyaOrig="540" w14:anchorId="310A732A">
+          <v:shape id="_x0000_i1183" type="#_x0000_t75" style="width:162pt;height:27pt" o:ole="" filled="t">
+            <v:imagedata r:id="rId76" o:title=""/>
+          </v:shape>
+          <o:OLEObject Type="Embed" ProgID="Equation.DSMT4" ShapeID="_x0000_i1183" DrawAspect="Content" ObjectID="_1648450495" r:id="rId77"/>
         </w:object>
       </w:r>
     </w:p>
@@ -19171,35 +19603,35 @@
           <w:position w:val="-26"/>
         </w:rPr>
         <w:object w:dxaOrig="4500" w:dyaOrig="639" w14:anchorId="78F0DAA3">
-          <v:shape id="_x0000_i1045" type="#_x0000_t75" style="width:225pt;height:32.25pt" o:ole="" filled="t">
-            <v:imagedata r:id="rId76" o:title=""/>
-          </v:shape>
-          <o:OLEObject Type="Embed" ProgID="Equation.DSMT4" ShapeID="_x0000_i1045" DrawAspect="Content" ObjectID="_1648297312" r:id="rId77"/>
-        </w:object>
-      </w:r>
-    </w:p>
-    <w:p>
-      <w:r>
-        <w:tab/>
-      </w:r>
-      <w:r>
-        <w:tab/>
-      </w:r>
-      <w:r>
-        <w:tab/>
-      </w:r>
-      <w:r>
-        <w:tab/>
-      </w:r>
-      <w:r>
-        <w:rPr>
-          <w:position w:val="-22"/>
-        </w:rPr>
-        <w:object w:dxaOrig="3400" w:dyaOrig="560" w14:anchorId="4B008AE3">
-          <v:shape id="_x0000_i1046" type="#_x0000_t75" style="width:170.15pt;height:27.75pt" o:ole="" filled="t">
+          <v:shape id="_x0000_i1184" type="#_x0000_t75" style="width:225pt;height:32.25pt" o:ole="" filled="t">
             <v:imagedata r:id="rId78" o:title=""/>
           </v:shape>
-          <o:OLEObject Type="Embed" ProgID="Equation.DSMT4" ShapeID="_x0000_i1046" DrawAspect="Content" ObjectID="_1648297313" r:id="rId79"/>
+          <o:OLEObject Type="Embed" ProgID="Equation.DSMT4" ShapeID="_x0000_i1184" DrawAspect="Content" ObjectID="_1648450496" r:id="rId79"/>
+        </w:object>
+      </w:r>
+    </w:p>
+    <w:p>
+      <w:r>
+        <w:tab/>
+      </w:r>
+      <w:r>
+        <w:tab/>
+      </w:r>
+      <w:r>
+        <w:tab/>
+      </w:r>
+      <w:r>
+        <w:tab/>
+      </w:r>
+      <w:r>
+        <w:rPr>
+          <w:position w:val="-22"/>
+        </w:rPr>
+        <w:object w:dxaOrig="3400" w:dyaOrig="560" w14:anchorId="4B008AE3">
+          <v:shape id="_x0000_i1185" type="#_x0000_t75" style="width:170.25pt;height:27.75pt" o:ole="" filled="t">
+            <v:imagedata r:id="rId80" o:title=""/>
+          </v:shape>
+          <o:OLEObject Type="Embed" ProgID="Equation.DSMT4" ShapeID="_x0000_i1185" DrawAspect="Content" ObjectID="_1648450497" r:id="rId81"/>
         </w:object>
       </w:r>
     </w:p>
@@ -19335,10 +19767,10 @@
           <w:position w:val="-14"/>
         </w:rPr>
         <w:object w:dxaOrig="1359" w:dyaOrig="420" w14:anchorId="6EDD010D">
-          <v:shape id="_x0000_i1047" type="#_x0000_t75" style="width:67.45pt;height:21pt" o:ole="" filled="t">
-            <v:imagedata r:id="rId80" o:title=""/>
+          <v:shape id="_x0000_i1186" type="#_x0000_t75" style="width:67.5pt;height:21pt" o:ole="" filled="t">
+            <v:imagedata r:id="rId82" o:title=""/>
           </v:shape>
-          <o:OLEObject Type="Embed" ProgID="Equation.DSMT4" ShapeID="_x0000_i1047" DrawAspect="Content" ObjectID="_1648297314" r:id="rId81"/>
+          <o:OLEObject Type="Embed" ProgID="Equation.DSMT4" ShapeID="_x0000_i1186" DrawAspect="Content" ObjectID="_1648450498" r:id="rId83"/>
         </w:object>
       </w:r>
       <w:r>
@@ -19489,7 +19921,7 @@
     </w:p>
     <w:p>
       <w:pPr>
-        <w:pStyle w:val="Titre3"/>
+        <w:pStyle w:val="Heading3"/>
         <w:numPr>
           <w:ilvl w:val="2"/>
           <w:numId w:val="34"/>
@@ -19514,7 +19946,7 @@
     <w:p/>
     <w:p>
       <w:pPr>
-        <w:pStyle w:val="Titre4"/>
+        <w:pStyle w:val="Heading4"/>
         <w:numPr>
           <w:ilvl w:val="3"/>
           <w:numId w:val="34"/>
@@ -19692,10 +20124,10 @@
           <w:lang w:val="fr-FR"/>
         </w:rPr>
         <w:object w:dxaOrig="3760" w:dyaOrig="420" w14:anchorId="2F7E40B7">
-          <v:shape id="_x0000_i1048" type="#_x0000_t75" style="width:188.2pt;height:21pt" o:ole="" filled="t">
-            <v:imagedata r:id="rId82" o:title=""/>
+          <v:shape id="_x0000_i1187" type="#_x0000_t75" style="width:188.25pt;height:21pt" o:ole="" filled="t">
+            <v:imagedata r:id="rId84" o:title=""/>
           </v:shape>
-          <o:OLEObject Type="Embed" ProgID="Equation.DSMT4" ShapeID="_x0000_i1048" DrawAspect="Content" ObjectID="_1648297315" r:id="rId83"/>
+          <o:OLEObject Type="Embed" ProgID="Equation.DSMT4" ShapeID="_x0000_i1187" DrawAspect="Content" ObjectID="_1648450499" r:id="rId85"/>
         </w:object>
       </w:r>
     </w:p>
@@ -19717,10 +20149,10 @@
           <w:lang w:val="fr-FR"/>
         </w:rPr>
         <w:object w:dxaOrig="800" w:dyaOrig="420" w14:anchorId="19858306">
-          <v:shape id="_x0000_i1049" type="#_x0000_t75" style="width:39.75pt;height:21pt" o:ole="" filled="t">
-            <v:imagedata r:id="rId84" o:title=""/>
+          <v:shape id="_x0000_i1188" type="#_x0000_t75" style="width:39.75pt;height:21pt" o:ole="" filled="t">
+            <v:imagedata r:id="rId86" o:title=""/>
           </v:shape>
-          <o:OLEObject Type="Embed" ProgID="Equation.DSMT4" ShapeID="_x0000_i1049" DrawAspect="Content" ObjectID="_1648297316" r:id="rId85"/>
+          <o:OLEObject Type="Embed" ProgID="Equation.DSMT4" ShapeID="_x0000_i1188" DrawAspect="Content" ObjectID="_1648450500" r:id="rId87"/>
         </w:object>
       </w:r>
       <w:r>
@@ -19735,10 +20167,10 @@
           <w:lang w:val="fr-FR"/>
         </w:rPr>
         <w:object w:dxaOrig="900" w:dyaOrig="320" w14:anchorId="32004F27">
-          <v:shape id="_x0000_i1050" type="#_x0000_t75" style="width:45pt;height:15.75pt" o:ole="" filled="t">
-            <v:imagedata r:id="rId86" o:title=""/>
+          <v:shape id="_x0000_i1189" type="#_x0000_t75" style="width:45pt;height:15.75pt" o:ole="" filled="t">
+            <v:imagedata r:id="rId88" o:title=""/>
           </v:shape>
-          <o:OLEObject Type="Embed" ProgID="Equation.DSMT4" ShapeID="_x0000_i1050" DrawAspect="Content" ObjectID="_1648297317" r:id="rId87"/>
+          <o:OLEObject Type="Embed" ProgID="Equation.DSMT4" ShapeID="_x0000_i1189" DrawAspect="Content" ObjectID="_1648450501" r:id="rId89"/>
         </w:object>
       </w:r>
       <w:r>
@@ -19757,7 +20189,7 @@
     </w:p>
     <w:p>
       <w:pPr>
-        <w:pStyle w:val="Titre4"/>
+        <w:pStyle w:val="Heading4"/>
         <w:numPr>
           <w:ilvl w:val="3"/>
           <w:numId w:val="34"/>
@@ -19845,10 +20277,10 @@
           <w:lang w:val="fr-FR"/>
         </w:rPr>
         <w:object w:dxaOrig="800" w:dyaOrig="420" w14:anchorId="50E95A11">
-          <v:shape id="_x0000_i1051" type="#_x0000_t75" style="width:39.75pt;height:21pt" o:ole="" filled="t">
-            <v:imagedata r:id="rId84" o:title=""/>
+          <v:shape id="_x0000_i1190" type="#_x0000_t75" style="width:39.75pt;height:21pt" o:ole="" filled="t">
+            <v:imagedata r:id="rId86" o:title=""/>
           </v:shape>
-          <o:OLEObject Type="Embed" ProgID="Equation.DSMT4" ShapeID="_x0000_i1051" DrawAspect="Content" ObjectID="_1648297318" r:id="rId88"/>
+          <o:OLEObject Type="Embed" ProgID="Equation.DSMT4" ShapeID="_x0000_i1190" DrawAspect="Content" ObjectID="_1648450502" r:id="rId90"/>
         </w:object>
       </w:r>
       <w:r>
@@ -19863,10 +20295,10 @@
           <w:lang w:val="fr-FR"/>
         </w:rPr>
         <w:object w:dxaOrig="900" w:dyaOrig="320" w14:anchorId="23312248">
-          <v:shape id="_x0000_i1052" type="#_x0000_t75" style="width:45pt;height:15.75pt" o:ole="" filled="t">
-            <v:imagedata r:id="rId86" o:title=""/>
+          <v:shape id="_x0000_i1191" type="#_x0000_t75" style="width:45pt;height:15.75pt" o:ole="" filled="t">
+            <v:imagedata r:id="rId88" o:title=""/>
           </v:shape>
-          <o:OLEObject Type="Embed" ProgID="Equation.DSMT4" ShapeID="_x0000_i1052" DrawAspect="Content" ObjectID="_1648297319" r:id="rId89"/>
+          <o:OLEObject Type="Embed" ProgID="Equation.DSMT4" ShapeID="_x0000_i1191" DrawAspect="Content" ObjectID="_1648450503" r:id="rId91"/>
         </w:object>
       </w:r>
       <w:r>
@@ -19920,7 +20352,7 @@
     </w:p>
     <w:p>
       <w:pPr>
-        <w:pStyle w:val="Titre4"/>
+        <w:pStyle w:val="Heading4"/>
         <w:numPr>
           <w:ilvl w:val="3"/>
           <w:numId w:val="34"/>
@@ -20048,7 +20480,7 @@
                     </pic:cNvPicPr>
                   </pic:nvPicPr>
                   <pic:blipFill>
-                    <a:blip r:embed="rId90">
+                    <a:blip r:embed="rId92">
                       <a:extLst>
                         <a:ext uri="{28A0092B-C50C-407E-A947-70E740481C1C}">
                           <a14:useLocalDpi xmlns:a14="http://schemas.microsoft.com/office/drawing/2010/main" val="0"/>
@@ -20208,7 +20640,7 @@
                     </pic:cNvPicPr>
                   </pic:nvPicPr>
                   <pic:blipFill>
-                    <a:blip r:embed="rId91">
+                    <a:blip r:embed="rId93">
                       <a:extLst>
                         <a:ext uri="{28A0092B-C50C-407E-A947-70E740481C1C}">
                           <a14:useLocalDpi xmlns:a14="http://schemas.microsoft.com/office/drawing/2010/main" val="0"/>
@@ -20333,14 +20765,14 @@
         <w:t xml:space="preserve">. </w:t>
       </w:r>
     </w:p>
-    <w:bookmarkStart w:id="48" w:name="_MON_1005472675"/>
-    <w:bookmarkStart w:id="49" w:name="_MON_1008756615"/>
-    <w:bookmarkStart w:id="50" w:name="_MON_1134297731"/>
-    <w:bookmarkStart w:id="51" w:name="_MON_1134297887"/>
-    <w:bookmarkStart w:id="52" w:name="_MON_1134297933"/>
-    <w:bookmarkStart w:id="53" w:name="_MON_1154808313"/>
-    <w:bookmarkStart w:id="54" w:name="_MON_993141959"/>
-    <w:bookmarkStart w:id="55" w:name="_MON_993142043"/>
+    <w:bookmarkStart w:id="48" w:name="_MON_1008756615"/>
+    <w:bookmarkStart w:id="49" w:name="_MON_1134297731"/>
+    <w:bookmarkStart w:id="50" w:name="_MON_1134297887"/>
+    <w:bookmarkStart w:id="51" w:name="_MON_1134297933"/>
+    <w:bookmarkStart w:id="52" w:name="_MON_1154808313"/>
+    <w:bookmarkStart w:id="53" w:name="_MON_993141959"/>
+    <w:bookmarkStart w:id="54" w:name="_MON_993142043"/>
+    <w:bookmarkStart w:id="55" w:name="_MON_1004208805"/>
     <w:bookmarkEnd w:id="48"/>
     <w:bookmarkEnd w:id="49"/>
     <w:bookmarkEnd w:id="50"/>
@@ -20349,7 +20781,7 @@
     <w:bookmarkEnd w:id="53"/>
     <w:bookmarkEnd w:id="54"/>
     <w:bookmarkEnd w:id="55"/>
-    <w:bookmarkStart w:id="56" w:name="_MON_1004208805"/>
+    <w:bookmarkStart w:id="56" w:name="_MON_1005472675"/>
     <w:bookmarkEnd w:id="56"/>
     <w:p>
       <w:pPr>
@@ -20357,10 +20789,10 @@
       </w:pPr>
       <w:r>
         <w:object w:dxaOrig="6043" w:dyaOrig="5203" w14:anchorId="14E3EEE5">
-          <v:shape id="_x0000_i1053" type="#_x0000_t75" style="width:286.45pt;height:183.65pt" o:ole="" fillcolor="window">
-            <v:imagedata r:id="rId92" o:title=""/>
+          <v:shape id="_x0000_i1192" type="#_x0000_t75" style="width:286.5pt;height:183.75pt" o:ole="" fillcolor="window">
+            <v:imagedata r:id="rId94" o:title=""/>
           </v:shape>
-          <o:OLEObject Type="Embed" ProgID="Word.Picture.8" ShapeID="_x0000_i1053" DrawAspect="Content" ObjectID="_1648297320" r:id="rId93"/>
+          <o:OLEObject Type="Embed" ProgID="Word.Picture.8" ShapeID="_x0000_i1192" DrawAspect="Content" ObjectID="_1648450504" r:id="rId95"/>
         </w:object>
       </w:r>
     </w:p>
@@ -20435,13 +20867,13 @@
         <w:t xml:space="preserve">. </w:t>
       </w:r>
     </w:p>
-    <w:bookmarkStart w:id="57" w:name="_MON_1005472659"/>
-    <w:bookmarkStart w:id="58" w:name="_MON_1134298040"/>
-    <w:bookmarkStart w:id="59" w:name="_MON_1134298132"/>
-    <w:bookmarkStart w:id="60" w:name="_MON_1134298228"/>
-    <w:bookmarkStart w:id="61" w:name="_MON_1154808314"/>
-    <w:bookmarkStart w:id="62" w:name="_MON_994003270"/>
-    <w:bookmarkStart w:id="63" w:name="_MON_1004209160"/>
+    <w:bookmarkStart w:id="57" w:name="_MON_1134298040"/>
+    <w:bookmarkStart w:id="58" w:name="_MON_1134298132"/>
+    <w:bookmarkStart w:id="59" w:name="_MON_1134298228"/>
+    <w:bookmarkStart w:id="60" w:name="_MON_1154808314"/>
+    <w:bookmarkStart w:id="61" w:name="_MON_994003270"/>
+    <w:bookmarkStart w:id="62" w:name="_MON_1004209160"/>
+    <w:bookmarkStart w:id="63" w:name="_MON_1004209438"/>
     <w:bookmarkEnd w:id="57"/>
     <w:bookmarkEnd w:id="58"/>
     <w:bookmarkEnd w:id="59"/>
@@ -20449,7 +20881,7 @@
     <w:bookmarkEnd w:id="61"/>
     <w:bookmarkEnd w:id="62"/>
     <w:bookmarkEnd w:id="63"/>
-    <w:bookmarkStart w:id="64" w:name="_MON_1004209438"/>
+    <w:bookmarkStart w:id="64" w:name="_MON_1005472659"/>
     <w:bookmarkEnd w:id="64"/>
     <w:p>
       <w:pPr>
@@ -20457,11 +20889,11 @@
       </w:pPr>
       <w:r>
         <w:object w:dxaOrig="6029" w:dyaOrig="5174" w14:anchorId="075075CD">
-          <v:shape id="_x0000_i1054" type="#_x0000_t75" style="width:302.35pt;height:181.6pt" o:ole="" fillcolor="window">
-            <v:imagedata r:id="rId94" o:title=""/>
+          <v:shape id="_x0000_i1193" type="#_x0000_t75" style="width:302.25pt;height:181.5pt" o:ole="" fillcolor="window">
+            <v:imagedata r:id="rId96" o:title=""/>
             <o:lock v:ext="edit" aspectratio="f"/>
           </v:shape>
-          <o:OLEObject Type="Embed" ProgID="Word.Picture.8" ShapeID="_x0000_i1054" DrawAspect="Content" ObjectID="_1648297321" r:id="rId95"/>
+          <o:OLEObject Type="Embed" ProgID="Word.Picture.8" ShapeID="_x0000_i1193" DrawAspect="Content" ObjectID="_1648450505" r:id="rId97"/>
         </w:object>
       </w:r>
     </w:p>
@@ -20905,7 +21337,7 @@
           </mc:Choice>
           <mc:Fallback>
             <w:pict>
-              <v:shape w14:anchorId="34C3EC33" id="Text Box 1088" o:spid="_x0000_s1040" type="#_x0000_t202" style="position:absolute;left:0;text-align:left;margin-left:200pt;margin-top:41.35pt;width:36.95pt;height:21.9pt;z-index:251665408;visibility:visible;mso-wrap-style:square;mso-width-percent:0;mso-height-percent:0;mso-wrap-distance-left:9pt;mso-wrap-distance-top:0;mso-wrap-distance-right:9pt;mso-wrap-distance-bottom:0;mso-position-horizontal:absolute;mso-position-horizontal-relative:text;mso-position-vertical:absolute;mso-position-vertical-relative:text;mso-width-percent:0;mso-height-percent:0;mso-width-relative:page;mso-height-relative:page;v-text-anchor:top" o:gfxdata="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">
+              <v:shape w14:anchorId="34C3EC33" id="Text Box 1088" o:spid="_x0000_s1042" type="#_x0000_t202" style="position:absolute;left:0;text-align:left;margin-left:200pt;margin-top:41.35pt;width:36.95pt;height:21.9pt;z-index:251665408;visibility:visible;mso-wrap-style:square;mso-width-percent:0;mso-height-percent:0;mso-wrap-distance-left:9pt;mso-wrap-distance-top:0;mso-wrap-distance-right:9pt;mso-wrap-distance-bottom:0;mso-position-horizontal:absolute;mso-position-horizontal-relative:text;mso-position-vertical:absolute;mso-position-vertical-relative:text;mso-width-percent:0;mso-height-percent:0;mso-width-relative:page;mso-height-relative:page;v-text-anchor:top" o:gfxdata="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">
                 <v:textbox>
                   <w:txbxContent>
                     <w:p>
@@ -21038,7 +21470,7 @@
           </mc:Choice>
           <mc:Fallback>
             <w:pict>
-              <v:shape w14:anchorId="2325DBC3" id="Text Box 1087" o:spid="_x0000_s1041" type="#_x0000_t202" style="position:absolute;left:0;text-align:left;margin-left:-12.35pt;margin-top:41.35pt;width:36.95pt;height:21.9pt;z-index:251664384;visibility:visible;mso-wrap-style:square;mso-width-percent:0;mso-height-percent:0;mso-wrap-distance-left:9pt;mso-wrap-distance-top:0;mso-wrap-distance-right:9pt;mso-wrap-distance-bottom:0;mso-position-horizontal:absolute;mso-position-horizontal-relative:text;mso-position-vertical:absolute;mso-position-vertical-relative:text;mso-width-percent:0;mso-height-percent:0;mso-width-relative:page;mso-height-relative:page;v-text-anchor:top" o:gfxdata="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">
+              <v:shape w14:anchorId="2325DBC3" id="Text Box 1087" o:spid="_x0000_s1043" type="#_x0000_t202" style="position:absolute;left:0;text-align:left;margin-left:-12.35pt;margin-top:41.35pt;width:36.95pt;height:21.9pt;z-index:251664384;visibility:visible;mso-wrap-style:square;mso-width-percent:0;mso-height-percent:0;mso-wrap-distance-left:9pt;mso-wrap-distance-top:0;mso-wrap-distance-right:9pt;mso-wrap-distance-bottom:0;mso-position-horizontal:absolute;mso-position-horizontal-relative:text;mso-position-vertical:absolute;mso-position-vertical-relative:text;mso-width-percent:0;mso-height-percent:0;mso-width-relative:page;mso-height-relative:page;v-text-anchor:top" o:gfxdata="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">
                 <v:textbox>
                   <w:txbxContent>
                     <w:p>
@@ -21099,7 +21531,7 @@
                     </pic:cNvPicPr>
                   </pic:nvPicPr>
                   <pic:blipFill>
-                    <a:blip r:embed="rId96">
+                    <a:blip r:embed="rId98">
                       <a:extLst>
                         <a:ext uri="{28A0092B-C50C-407E-A947-70E740481C1C}">
                           <a14:useLocalDpi xmlns:a14="http://schemas.microsoft.com/office/drawing/2010/main" val="0"/>
@@ -21166,7 +21598,7 @@
                     </pic:cNvPicPr>
                   </pic:nvPicPr>
                   <pic:blipFill>
-                    <a:blip r:embed="rId96">
+                    <a:blip r:embed="rId98">
                       <a:extLst>
                         <a:ext uri="{28A0092B-C50C-407E-A947-70E740481C1C}">
                           <a14:useLocalDpi xmlns:a14="http://schemas.microsoft.com/office/drawing/2010/main" val="0"/>
@@ -21285,7 +21717,7 @@
                     </pic:cNvPicPr>
                   </pic:nvPicPr>
                   <pic:blipFill>
-                    <a:blip r:embed="rId97">
+                    <a:blip r:embed="rId99">
                       <a:extLst>
                         <a:ext uri="{28A0092B-C50C-407E-A947-70E740481C1C}">
                           <a14:useLocalDpi xmlns:a14="http://schemas.microsoft.com/office/drawing/2010/main" val="0"/>
@@ -21415,7 +21847,7 @@
     <w:p/>
     <w:p>
       <w:pPr>
-        <w:pStyle w:val="Titre2"/>
+        <w:pStyle w:val="Heading2"/>
         <w:numPr>
           <w:ilvl w:val="1"/>
           <w:numId w:val="34"/>
@@ -21550,44 +21982,44 @@
           <w:position w:val="-26"/>
         </w:rPr>
         <w:object w:dxaOrig="2220" w:dyaOrig="600" w14:anchorId="0EDD563E">
-          <v:shape id="_x0000_i1055" type="#_x0000_t75" style="width:111pt;height:30pt" o:ole="" filled="t">
-            <v:imagedata r:id="rId46" o:title=""/>
-          </v:shape>
-          <o:OLEObject Type="Embed" ProgID="Equation.DSMT4" ShapeID="_x0000_i1055" DrawAspect="Content" ObjectID="_1648297322" r:id="rId98"/>
-        </w:object>
-      </w:r>
-      <w:r>
-        <w:t xml:space="preserve">     (Filtre passe-bas)</w:t>
-      </w:r>
-      <w:r>
-        <w:t>,</w:t>
-      </w:r>
-    </w:p>
-    <w:p>
-      <w:pPr>
-        <w:ind w:left="348"/>
-      </w:pPr>
-      <w:r>
-        <w:tab/>
-      </w:r>
-      <w:r>
-        <w:tab/>
-      </w:r>
-      <w:r>
-        <w:tab/>
-      </w:r>
-      <w:r>
-        <w:tab/>
-      </w:r>
-      <w:r>
-        <w:rPr>
-          <w:position w:val="-26"/>
-        </w:rPr>
-        <w:object w:dxaOrig="2220" w:dyaOrig="600" w14:anchorId="5C424EA8">
-          <v:shape id="_x0000_i1056" type="#_x0000_t75" style="width:111pt;height:30pt" o:ole="" filled="t">
+          <v:shape id="_x0000_i1194" type="#_x0000_t75" style="width:111pt;height:30pt" o:ole="" filled="t">
             <v:imagedata r:id="rId48" o:title=""/>
           </v:shape>
-          <o:OLEObject Type="Embed" ProgID="Equation.DSMT4" ShapeID="_x0000_i1056" DrawAspect="Content" ObjectID="_1648297323" r:id="rId99"/>
+          <o:OLEObject Type="Embed" ProgID="Equation.DSMT4" ShapeID="_x0000_i1194" DrawAspect="Content" ObjectID="_1648450506" r:id="rId100"/>
+        </w:object>
+      </w:r>
+      <w:r>
+        <w:t xml:space="preserve">     (Filtre passe-bas)</w:t>
+      </w:r>
+      <w:r>
+        <w:t>,</w:t>
+      </w:r>
+    </w:p>
+    <w:p>
+      <w:pPr>
+        <w:ind w:left="348"/>
+      </w:pPr>
+      <w:r>
+        <w:tab/>
+      </w:r>
+      <w:r>
+        <w:tab/>
+      </w:r>
+      <w:r>
+        <w:tab/>
+      </w:r>
+      <w:r>
+        <w:tab/>
+      </w:r>
+      <w:r>
+        <w:rPr>
+          <w:position w:val="-26"/>
+        </w:rPr>
+        <w:object w:dxaOrig="2220" w:dyaOrig="600" w14:anchorId="5C424EA8">
+          <v:shape id="_x0000_i1195" type="#_x0000_t75" style="width:111pt;height:30pt" o:ole="" filled="t">
+            <v:imagedata r:id="rId50" o:title=""/>
+          </v:shape>
+          <o:OLEObject Type="Embed" ProgID="Equation.DSMT4" ShapeID="_x0000_i1195" DrawAspect="Content" ObjectID="_1648450507" r:id="rId101"/>
         </w:object>
       </w:r>
       <w:r>
@@ -21633,32 +22065,32 @@
           <w:position w:val="-26"/>
         </w:rPr>
         <w:object w:dxaOrig="3200" w:dyaOrig="600" w14:anchorId="76D05D77">
-          <v:shape id="_x0000_i1057" type="#_x0000_t75" style="width:159.7pt;height:30pt" o:ole="" filled="t">
-            <v:imagedata r:id="rId50" o:title=""/>
-          </v:shape>
-          <o:OLEObject Type="Embed" ProgID="Equation.DSMT4" ShapeID="_x0000_i1057" DrawAspect="Content" ObjectID="_1648297324" r:id="rId100"/>
-        </w:object>
-      </w:r>
-      <w:r>
-        <w:t xml:space="preserve">     (Filtre passe-bas)</w:t>
-      </w:r>
-      <w:r>
-        <w:t>,</w:t>
-      </w:r>
-    </w:p>
-    <w:p>
-      <w:pPr>
-        <w:ind w:left="2472" w:firstLine="360"/>
-      </w:pPr>
-      <w:r>
-        <w:rPr>
-          <w:position w:val="-26"/>
-        </w:rPr>
-        <w:object w:dxaOrig="3220" w:dyaOrig="600" w14:anchorId="329EA7A6">
-          <v:shape id="_x0000_i1058" type="#_x0000_t75" style="width:160.5pt;height:30pt" o:ole="" filled="t">
+          <v:shape id="_x0000_i1196" type="#_x0000_t75" style="width:159.75pt;height:30pt" o:ole="" filled="t">
             <v:imagedata r:id="rId52" o:title=""/>
           </v:shape>
-          <o:OLEObject Type="Embed" ProgID="Equation.DSMT4" ShapeID="_x0000_i1058" DrawAspect="Content" ObjectID="_1648297325" r:id="rId101"/>
+          <o:OLEObject Type="Embed" ProgID="Equation.DSMT4" ShapeID="_x0000_i1196" DrawAspect="Content" ObjectID="_1648450508" r:id="rId102"/>
+        </w:object>
+      </w:r>
+      <w:r>
+        <w:t xml:space="preserve">     (Filtre passe-bas)</w:t>
+      </w:r>
+      <w:r>
+        <w:t>,</w:t>
+      </w:r>
+    </w:p>
+    <w:p>
+      <w:pPr>
+        <w:ind w:left="2472" w:firstLine="360"/>
+      </w:pPr>
+      <w:r>
+        <w:rPr>
+          <w:position w:val="-26"/>
+        </w:rPr>
+        <w:object w:dxaOrig="3220" w:dyaOrig="600" w14:anchorId="329EA7A6">
+          <v:shape id="_x0000_i1197" type="#_x0000_t75" style="width:160.5pt;height:30pt" o:ole="" filled="t">
+            <v:imagedata r:id="rId54" o:title=""/>
+          </v:shape>
+          <o:OLEObject Type="Embed" ProgID="Equation.DSMT4" ShapeID="_x0000_i1197" DrawAspect="Content" ObjectID="_1648450509" r:id="rId103"/>
         </w:object>
       </w:r>
       <w:r>
@@ -21718,51 +22150,14 @@
           <w:position w:val="-26"/>
         </w:rPr>
         <w:object w:dxaOrig="3300" w:dyaOrig="600" w14:anchorId="0B926A3E">
-          <v:shape id="_x0000_i1059" type="#_x0000_t75" style="width:165pt;height:30pt" o:ole="" filled="t">
-            <v:imagedata r:id="rId54" o:title=""/>
-          </v:shape>
-          <o:OLEObject Type="Embed" ProgID="Equation.DSMT4" ShapeID="_x0000_i1059" DrawAspect="Content" ObjectID="_1648297326" r:id="rId102"/>
-        </w:object>
-      </w:r>
-      <w:r>
-        <w:t xml:space="preserve">     (Filtre passe-bas)</w:t>
-      </w:r>
-      <w:r>
-        <w:t>,</w:t>
-      </w:r>
-    </w:p>
-    <w:p>
-      <w:pPr>
-        <w:ind w:left="348"/>
-      </w:pPr>
-      <w:r>
-        <w:tab/>
-      </w:r>
-      <w:r>
-        <w:tab/>
-      </w:r>
-      <w:r>
-        <w:tab/>
-      </w:r>
-      <w:r>
-        <w:tab/>
-      </w:r>
-      <w:r>
-        <w:rPr>
-          <w:position w:val="-26"/>
-        </w:rPr>
-        <w:object w:dxaOrig="3280" w:dyaOrig="620" w14:anchorId="0B028553">
-          <v:shape id="_x0000_i1060" type="#_x0000_t75" style="width:163.5pt;height:30.75pt" o:ole="" filled="t">
+          <v:shape id="_x0000_i1198" type="#_x0000_t75" style="width:165pt;height:30pt" o:ole="" filled="t">
             <v:imagedata r:id="rId56" o:title=""/>
           </v:shape>
-          <o:OLEObject Type="Embed" ProgID="Equation.DSMT4" ShapeID="_x0000_i1060" DrawAspect="Content" ObjectID="_1648297327" r:id="rId103"/>
+          <o:OLEObject Type="Embed" ProgID="Equation.DSMT4" ShapeID="_x0000_i1198" DrawAspect="Content" ObjectID="_1648450510" r:id="rId104"/>
         </w:object>
       </w:r>
       <w:r>
-        <w:t xml:space="preserve">      </w:t>
-      </w:r>
-      <w:r>
-        <w:t>(Filtre passe-haut)</w:t>
+        <w:t xml:space="preserve">     (Filtre passe-bas)</w:t>
       </w:r>
       <w:r>
         <w:t>,</w:t>
@@ -21788,15 +22183,18 @@
         <w:rPr>
           <w:position w:val="-26"/>
         </w:rPr>
-        <w:object w:dxaOrig="3300" w:dyaOrig="600" w14:anchorId="7AC1687D">
-          <v:shape id="_x0000_i1061" type="#_x0000_t75" style="width:165pt;height:30pt" o:ole="" filled="t">
+        <w:object w:dxaOrig="3280" w:dyaOrig="620" w14:anchorId="0B028553">
+          <v:shape id="_x0000_i1199" type="#_x0000_t75" style="width:163.5pt;height:30.75pt" o:ole="" filled="t">
             <v:imagedata r:id="rId58" o:title=""/>
           </v:shape>
-          <o:OLEObject Type="Embed" ProgID="Equation.DSMT4" ShapeID="_x0000_i1061" DrawAspect="Content" ObjectID="_1648297328" r:id="rId104"/>
+          <o:OLEObject Type="Embed" ProgID="Equation.DSMT4" ShapeID="_x0000_i1199" DrawAspect="Content" ObjectID="_1648450511" r:id="rId105"/>
         </w:object>
       </w:r>
       <w:r>
-        <w:t xml:space="preserve">     (Filtre passe-bande)</w:t>
+        <w:t xml:space="preserve">      </w:t>
+      </w:r>
+      <w:r>
+        <w:t>(Filtre passe-haut)</w:t>
       </w:r>
       <w:r>
         <w:t>,</w:t>
@@ -21822,11 +22220,45 @@
         <w:rPr>
           <w:position w:val="-26"/>
         </w:rPr>
-        <w:object w:dxaOrig="3440" w:dyaOrig="620" w14:anchorId="68D26B1C">
-          <v:shape id="_x0000_i1062" type="#_x0000_t75" style="width:171.85pt;height:30.75pt" o:ole="" filled="t">
+        <w:object w:dxaOrig="3300" w:dyaOrig="600" w14:anchorId="7AC1687D">
+          <v:shape id="_x0000_i1200" type="#_x0000_t75" style="width:165pt;height:30pt" o:ole="" filled="t">
             <v:imagedata r:id="rId60" o:title=""/>
           </v:shape>
-          <o:OLEObject Type="Embed" ProgID="Equation.DSMT4" ShapeID="_x0000_i1062" DrawAspect="Content" ObjectID="_1648297329" r:id="rId105"/>
+          <o:OLEObject Type="Embed" ProgID="Equation.DSMT4" ShapeID="_x0000_i1200" DrawAspect="Content" ObjectID="_1648450512" r:id="rId106"/>
+        </w:object>
+      </w:r>
+      <w:r>
+        <w:t xml:space="preserve">     (Filtre passe-bande)</w:t>
+      </w:r>
+      <w:r>
+        <w:t>,</w:t>
+      </w:r>
+    </w:p>
+    <w:p>
+      <w:pPr>
+        <w:ind w:left="348"/>
+      </w:pPr>
+      <w:r>
+        <w:tab/>
+      </w:r>
+      <w:r>
+        <w:tab/>
+      </w:r>
+      <w:r>
+        <w:tab/>
+      </w:r>
+      <w:r>
+        <w:tab/>
+      </w:r>
+      <w:r>
+        <w:rPr>
+          <w:position w:val="-26"/>
+        </w:rPr>
+        <w:object w:dxaOrig="3440" w:dyaOrig="620" w14:anchorId="68D26B1C">
+          <v:shape id="_x0000_i1201" type="#_x0000_t75" style="width:171.75pt;height:30.75pt" o:ole="" filled="t">
+            <v:imagedata r:id="rId62" o:title=""/>
+          </v:shape>
+          <o:OLEObject Type="Embed" ProgID="Equation.DSMT4" ShapeID="_x0000_i1201" DrawAspect="Content" ObjectID="_1648450513" r:id="rId107"/>
         </w:object>
       </w:r>
       <w:r>
@@ -21863,10 +22295,10 @@
           <w:position w:val="-24"/>
         </w:rPr>
         <w:object w:dxaOrig="980" w:dyaOrig="580" w14:anchorId="6B63F9FF">
-          <v:shape id="_x0000_i1063" type="#_x0000_t75" style="width:49.5pt;height:29.25pt" o:ole="" filled="t">
-            <v:imagedata r:id="rId106" o:title=""/>
+          <v:shape id="_x0000_i1202" type="#_x0000_t75" style="width:49.5pt;height:29.25pt" o:ole="" filled="t">
+            <v:imagedata r:id="rId108" o:title=""/>
           </v:shape>
-          <o:OLEObject Type="Embed" ProgID="Equation.DSMT4" ShapeID="_x0000_i1063" DrawAspect="Content" ObjectID="_1648297330" r:id="rId107"/>
+          <o:OLEObject Type="Embed" ProgID="Equation.DSMT4" ShapeID="_x0000_i1202" DrawAspect="Content" ObjectID="_1648450514" r:id="rId109"/>
         </w:object>
       </w:r>
       <w:r>
@@ -21933,10 +22365,10 @@
           <w:position w:val="-26"/>
         </w:rPr>
         <w:object w:dxaOrig="2140" w:dyaOrig="600" w14:anchorId="757A89E5">
-          <v:shape id="_x0000_i1064" type="#_x0000_t75" style="width:109.45pt;height:30pt" o:ole="" filled="t">
-            <v:imagedata r:id="rId108" o:title=""/>
+          <v:shape id="_x0000_i1203" type="#_x0000_t75" style="width:109.5pt;height:30pt" o:ole="" filled="t">
+            <v:imagedata r:id="rId110" o:title=""/>
           </v:shape>
-          <o:OLEObject Type="Embed" ProgID="Equation.DSMT4" ShapeID="_x0000_i1064" DrawAspect="Content" ObjectID="_1648297331" r:id="rId109"/>
+          <o:OLEObject Type="Embed" ProgID="Equation.DSMT4" ShapeID="_x0000_i1203" DrawAspect="Content" ObjectID="_1648450515" r:id="rId111"/>
         </w:object>
       </w:r>
     </w:p>
@@ -21970,35 +22402,35 @@
           <w:position w:val="-26"/>
         </w:rPr>
         <w:object w:dxaOrig="4620" w:dyaOrig="639" w14:anchorId="79090382">
-          <v:shape id="_x0000_i1065" type="#_x0000_t75" style="width:230.3pt;height:32.25pt" o:ole="" filled="t">
-            <v:imagedata r:id="rId72" o:title=""/>
-          </v:shape>
-          <o:OLEObject Type="Embed" ProgID="Equation.DSMT4" ShapeID="_x0000_i1065" DrawAspect="Content" ObjectID="_1648297332" r:id="rId110"/>
-        </w:object>
-      </w:r>
-    </w:p>
-    <w:p>
-      <w:r>
-        <w:tab/>
-      </w:r>
-      <w:r>
-        <w:tab/>
-      </w:r>
-      <w:r>
-        <w:tab/>
-      </w:r>
-      <w:r>
-        <w:tab/>
-      </w:r>
-      <w:r>
-        <w:rPr>
-          <w:position w:val="-20"/>
-        </w:rPr>
-        <w:object w:dxaOrig="3260" w:dyaOrig="540" w14:anchorId="69D89307">
-          <v:shape id="_x0000_i1066" type="#_x0000_t75" style="width:162pt;height:27pt" o:ole="" filled="t">
+          <v:shape id="_x0000_i1204" type="#_x0000_t75" style="width:230.25pt;height:32.25pt" o:ole="" filled="t">
             <v:imagedata r:id="rId74" o:title=""/>
           </v:shape>
-          <o:OLEObject Type="Embed" ProgID="Equation.DSMT4" ShapeID="_x0000_i1066" DrawAspect="Content" ObjectID="_1648297333" r:id="rId111"/>
+          <o:OLEObject Type="Embed" ProgID="Equation.DSMT4" ShapeID="_x0000_i1204" DrawAspect="Content" ObjectID="_1648450516" r:id="rId112"/>
+        </w:object>
+      </w:r>
+    </w:p>
+    <w:p>
+      <w:r>
+        <w:tab/>
+      </w:r>
+      <w:r>
+        <w:tab/>
+      </w:r>
+      <w:r>
+        <w:tab/>
+      </w:r>
+      <w:r>
+        <w:tab/>
+      </w:r>
+      <w:r>
+        <w:rPr>
+          <w:position w:val="-20"/>
+        </w:rPr>
+        <w:object w:dxaOrig="3260" w:dyaOrig="540" w14:anchorId="69D89307">
+          <v:shape id="_x0000_i1205" type="#_x0000_t75" style="width:162pt;height:27pt" o:ole="" filled="t">
+            <v:imagedata r:id="rId76" o:title=""/>
+          </v:shape>
+          <o:OLEObject Type="Embed" ProgID="Equation.DSMT4" ShapeID="_x0000_i1205" DrawAspect="Content" ObjectID="_1648450517" r:id="rId113"/>
         </w:object>
       </w:r>
     </w:p>
@@ -22031,35 +22463,35 @@
           <w:position w:val="-26"/>
         </w:rPr>
         <w:object w:dxaOrig="4500" w:dyaOrig="639" w14:anchorId="348D56AD">
-          <v:shape id="_x0000_i1067" type="#_x0000_t75" style="width:225pt;height:32.25pt" o:ole="" filled="t">
-            <v:imagedata r:id="rId76" o:title=""/>
-          </v:shape>
-          <o:OLEObject Type="Embed" ProgID="Equation.DSMT4" ShapeID="_x0000_i1067" DrawAspect="Content" ObjectID="_1648297334" r:id="rId112"/>
-        </w:object>
-      </w:r>
-    </w:p>
-    <w:p>
-      <w:r>
-        <w:tab/>
-      </w:r>
-      <w:r>
-        <w:tab/>
-      </w:r>
-      <w:r>
-        <w:tab/>
-      </w:r>
-      <w:r>
-        <w:tab/>
-      </w:r>
-      <w:r>
-        <w:rPr>
-          <w:position w:val="-22"/>
-        </w:rPr>
-        <w:object w:dxaOrig="3400" w:dyaOrig="560" w14:anchorId="2D42EA3D">
-          <v:shape id="_x0000_i1068" type="#_x0000_t75" style="width:170.15pt;height:27.75pt" o:ole="" filled="t">
+          <v:shape id="_x0000_i1206" type="#_x0000_t75" style="width:225pt;height:32.25pt" o:ole="" filled="t">
             <v:imagedata r:id="rId78" o:title=""/>
           </v:shape>
-          <o:OLEObject Type="Embed" ProgID="Equation.DSMT4" ShapeID="_x0000_i1068" DrawAspect="Content" ObjectID="_1648297335" r:id="rId113"/>
+          <o:OLEObject Type="Embed" ProgID="Equation.DSMT4" ShapeID="_x0000_i1206" DrawAspect="Content" ObjectID="_1648450518" r:id="rId114"/>
+        </w:object>
+      </w:r>
+    </w:p>
+    <w:p>
+      <w:r>
+        <w:tab/>
+      </w:r>
+      <w:r>
+        <w:tab/>
+      </w:r>
+      <w:r>
+        <w:tab/>
+      </w:r>
+      <w:r>
+        <w:tab/>
+      </w:r>
+      <w:r>
+        <w:rPr>
+          <w:position w:val="-22"/>
+        </w:rPr>
+        <w:object w:dxaOrig="3400" w:dyaOrig="560" w14:anchorId="2D42EA3D">
+          <v:shape id="_x0000_i1207" type="#_x0000_t75" style="width:170.25pt;height:27.75pt" o:ole="" filled="t">
+            <v:imagedata r:id="rId80" o:title=""/>
+          </v:shape>
+          <o:OLEObject Type="Embed" ProgID="Equation.DSMT4" ShapeID="_x0000_i1207" DrawAspect="Content" ObjectID="_1648450519" r:id="rId115"/>
         </w:object>
       </w:r>
     </w:p>
@@ -22151,7 +22583,7 @@
     <w:p/>
     <w:p>
       <w:pPr>
-        <w:pStyle w:val="Titre2"/>
+        <w:pStyle w:val="Heading2"/>
         <w:numPr>
           <w:ilvl w:val="1"/>
           <w:numId w:val="34"/>
@@ -22255,10 +22687,10 @@
       </w:pPr>
       <w:r>
         <w:object w:dxaOrig="4140" w:dyaOrig="2385" w14:anchorId="7B20F342">
-          <v:shape id="_x0000_i1069" type="#_x0000_t75" style="width:207pt;height:119.25pt" o:ole="" filled="t">
-            <v:imagedata r:id="rId114" o:title=""/>
+          <v:shape id="_x0000_i1208" type="#_x0000_t75" style="width:207pt;height:119.25pt" o:ole="" filled="t">
+            <v:imagedata r:id="rId116" o:title=""/>
           </v:shape>
-          <o:OLEObject Type="Embed" ProgID="Visio.Drawing.6" ShapeID="_x0000_i1069" DrawAspect="Content" ObjectID="_1648297336" r:id="rId115"/>
+          <o:OLEObject Type="Embed" ProgID="Visio.Drawing.6" ShapeID="_x0000_i1208" DrawAspect="Content" ObjectID="_1648450520" r:id="rId117"/>
         </w:object>
       </w:r>
     </w:p>
@@ -22689,11 +23121,11 @@
       </w:r>
     </w:p>
     <w:sectPr>
-      <w:headerReference w:type="even" r:id="rId116"/>
-      <w:headerReference w:type="default" r:id="rId117"/>
-      <w:footerReference w:type="even" r:id="rId118"/>
-      <w:footerReference w:type="default" r:id="rId119"/>
-      <w:footerReference w:type="first" r:id="rId120"/>
+      <w:headerReference w:type="even" r:id="rId118"/>
+      <w:headerReference w:type="default" r:id="rId119"/>
+      <w:footerReference w:type="even" r:id="rId120"/>
+      <w:footerReference w:type="default" r:id="rId121"/>
+      <w:footerReference w:type="first" r:id="rId122"/>
       <w:pgSz w:w="12240" w:h="15840" w:code="1"/>
       <w:pgMar w:top="1260" w:right="1710" w:bottom="1260" w:left="1620" w:header="720" w:footer="720" w:gutter="0"/>
       <w:pgNumType w:start="90"/>
@@ -22728,34 +23160,34 @@
 <w:ftr xmlns:wpc="http://schemas.microsoft.com/office/word/2010/wordprocessingCanvas" xmlns:cx="http://schemas.microsoft.com/office/drawing/2014/chartex" xmlns:cx1="http://schemas.microsoft.com/office/drawing/2015/9/8/chartex" xmlns:cx2="http://schemas.microsoft.com/office/drawing/2015/10/21/chartex" xmlns:cx3="http://schemas.microsoft.com/office/drawing/2016/5/9/chartex" xmlns:cx4="http://schemas.microsoft.com/office/drawing/2016/5/10/chartex" xmlns:cx5="http://schemas.microsoft.com/office/drawing/2016/5/11/chartex" xmlns:cx6="http://schemas.microsoft.com/office/drawing/2016/5/12/chartex" xmlns:cx7="http://schemas.microsoft.com/office/drawing/2016/5/13/chartex" xmlns:cx8="http://schemas.microsoft.com/office/drawing/2016/5/14/chartex" xmlns:mc="http://schemas.openxmlformats.org/markup-compatibility/2006" xmlns:aink="http://schemas.microsoft.com/office/drawing/2016/ink" xmlns:am3d="http://schemas.microsoft.com/office/drawing/2017/model3d" xmlns:o="urn:schemas-microsoft-com:office:office" xmlns:r="http://schemas.openxmlformats.org/officeDocument/2006/relationships" xmlns:m="http://schemas.openxmlformats.org/officeDocument/2006/math" xmlns:v="urn:schemas-microsoft-com:vml" xmlns:wp14="http://schemas.microsoft.com/office/word/2010/wordprocessingDrawing" xmlns:wp="http://schemas.openxmlformats.org/drawingml/2006/wordprocessingDrawing" xmlns:w10="urn:schemas-microsoft-com:office:word" xmlns:w="http://schemas.openxmlformats.org/wordprocessingml/2006/main" xmlns:w14="http://schemas.microsoft.com/office/word/2010/wordml" xmlns:w15="http://schemas.microsoft.com/office/word/2012/wordml" xmlns:w16cid="http://schemas.microsoft.com/office/word/2016/wordml/cid" xmlns:w16se="http://schemas.microsoft.com/office/word/2015/wordml/symex" xmlns:wpg="http://schemas.microsoft.com/office/word/2010/wordprocessingGroup" xmlns:wpi="http://schemas.microsoft.com/office/word/2010/wordprocessingInk" xmlns:wne="http://schemas.microsoft.com/office/word/2006/wordml" xmlns:wps="http://schemas.microsoft.com/office/word/2010/wordprocessingShape" mc:Ignorable="w14 w15 w16se w16cid wp14">
   <w:p>
     <w:pPr>
-      <w:pStyle w:val="Pieddepage"/>
+      <w:pStyle w:val="Footer"/>
       <w:framePr w:wrap="around" w:vAnchor="text" w:hAnchor="margin" w:xAlign="right" w:y="1"/>
       <w:rPr>
-        <w:rStyle w:val="Numrodepage"/>
+        <w:rStyle w:val="PageNumber"/>
       </w:rPr>
     </w:pPr>
     <w:r>
       <w:rPr>
-        <w:rStyle w:val="Numrodepage"/>
+        <w:rStyle w:val="PageNumber"/>
       </w:rPr>
       <w:fldChar w:fldCharType="begin"/>
     </w:r>
     <w:r>
       <w:rPr>
-        <w:rStyle w:val="Numrodepage"/>
+        <w:rStyle w:val="PageNumber"/>
       </w:rPr>
       <w:instrText xml:space="preserve">PAGE  </w:instrText>
     </w:r>
     <w:r>
       <w:rPr>
-        <w:rStyle w:val="Numrodepage"/>
+        <w:rStyle w:val="PageNumber"/>
       </w:rPr>
       <w:fldChar w:fldCharType="end"/>
     </w:r>
   </w:p>
   <w:p>
     <w:pPr>
-      <w:pStyle w:val="Pieddepage"/>
+      <w:pStyle w:val="Footer"/>
       <w:ind w:right="360"/>
     </w:pPr>
   </w:p>
@@ -22766,47 +23198,47 @@
 <w:ftr xmlns:wpc="http://schemas.microsoft.com/office/word/2010/wordprocessingCanvas" xmlns:cx="http://schemas.microsoft.com/office/drawing/2014/chartex" xmlns:cx1="http://schemas.microsoft.com/office/drawing/2015/9/8/chartex" xmlns:cx2="http://schemas.microsoft.com/office/drawing/2015/10/21/chartex" xmlns:cx3="http://schemas.microsoft.com/office/drawing/2016/5/9/chartex" xmlns:cx4="http://schemas.microsoft.com/office/drawing/2016/5/10/chartex" xmlns:cx5="http://schemas.microsoft.com/office/drawing/2016/5/11/chartex" xmlns:cx6="http://schemas.microsoft.com/office/drawing/2016/5/12/chartex" xmlns:cx7="http://schemas.microsoft.com/office/drawing/2016/5/13/chartex" xmlns:cx8="http://schemas.microsoft.com/office/drawing/2016/5/14/chartex" xmlns:mc="http://schemas.openxmlformats.org/markup-compatibility/2006" xmlns:aink="http://schemas.microsoft.com/office/drawing/2016/ink" xmlns:am3d="http://schemas.microsoft.com/office/drawing/2017/model3d" xmlns:o="urn:schemas-microsoft-com:office:office" xmlns:r="http://schemas.openxmlformats.org/officeDocument/2006/relationships" xmlns:m="http://schemas.openxmlformats.org/officeDocument/2006/math" xmlns:v="urn:schemas-microsoft-com:vml" xmlns:wp14="http://schemas.microsoft.com/office/word/2010/wordprocessingDrawing" xmlns:wp="http://schemas.openxmlformats.org/drawingml/2006/wordprocessingDrawing" xmlns:w10="urn:schemas-microsoft-com:office:word" xmlns:w="http://schemas.openxmlformats.org/wordprocessingml/2006/main" xmlns:w14="http://schemas.microsoft.com/office/word/2010/wordml" xmlns:w15="http://schemas.microsoft.com/office/word/2012/wordml" xmlns:w16cid="http://schemas.microsoft.com/office/word/2016/wordml/cid" xmlns:w16se="http://schemas.microsoft.com/office/word/2015/wordml/symex" xmlns:wpg="http://schemas.microsoft.com/office/word/2010/wordprocessingGroup" xmlns:wpi="http://schemas.microsoft.com/office/word/2010/wordprocessingInk" xmlns:wne="http://schemas.microsoft.com/office/word/2006/wordml" xmlns:wps="http://schemas.microsoft.com/office/word/2010/wordprocessingShape" mc:Ignorable="w14 w15 w16se w16cid wp14">
   <w:p>
     <w:pPr>
-      <w:pStyle w:val="Pieddepage"/>
+      <w:pStyle w:val="Footer"/>
       <w:framePr w:wrap="around" w:vAnchor="text" w:hAnchor="margin" w:xAlign="right" w:y="1"/>
       <w:rPr>
-        <w:rStyle w:val="Numrodepage"/>
+        <w:rStyle w:val="PageNumber"/>
       </w:rPr>
     </w:pPr>
     <w:r>
       <w:rPr>
-        <w:rStyle w:val="Numrodepage"/>
+        <w:rStyle w:val="PageNumber"/>
       </w:rPr>
       <w:fldChar w:fldCharType="begin"/>
     </w:r>
     <w:r>
       <w:rPr>
-        <w:rStyle w:val="Numrodepage"/>
+        <w:rStyle w:val="PageNumber"/>
       </w:rPr>
       <w:instrText xml:space="preserve">PAGE  </w:instrText>
     </w:r>
     <w:r>
       <w:rPr>
-        <w:rStyle w:val="Numrodepage"/>
+        <w:rStyle w:val="PageNumber"/>
       </w:rPr>
       <w:fldChar w:fldCharType="separate"/>
     </w:r>
     <w:r>
       <w:rPr>
-        <w:rStyle w:val="Numrodepage"/>
+        <w:rStyle w:val="PageNumber"/>
         <w:noProof/>
       </w:rPr>
       <w:t>115</w:t>
     </w:r>
     <w:r>
       <w:rPr>
-        <w:rStyle w:val="Numrodepage"/>
+        <w:rStyle w:val="PageNumber"/>
       </w:rPr>
       <w:fldChar w:fldCharType="end"/>
     </w:r>
   </w:p>
   <w:p>
     <w:pPr>
-      <w:pStyle w:val="Pieddepage"/>
+      <w:pStyle w:val="Footer"/>
       <w:tabs>
         <w:tab w:val="clear" w:pos="9072"/>
         <w:tab w:val="left" w:pos="4956"/>
@@ -22831,7 +23263,7 @@
 <w:ftr xmlns:wpc="http://schemas.microsoft.com/office/word/2010/wordprocessingCanvas" xmlns:cx="http://schemas.microsoft.com/office/drawing/2014/chartex" xmlns:cx1="http://schemas.microsoft.com/office/drawing/2015/9/8/chartex" xmlns:cx2="http://schemas.microsoft.com/office/drawing/2015/10/21/chartex" xmlns:cx3="http://schemas.microsoft.com/office/drawing/2016/5/9/chartex" xmlns:cx4="http://schemas.microsoft.com/office/drawing/2016/5/10/chartex" xmlns:cx5="http://schemas.microsoft.com/office/drawing/2016/5/11/chartex" xmlns:cx6="http://schemas.microsoft.com/office/drawing/2016/5/12/chartex" xmlns:cx7="http://schemas.microsoft.com/office/drawing/2016/5/13/chartex" xmlns:cx8="http://schemas.microsoft.com/office/drawing/2016/5/14/chartex" xmlns:mc="http://schemas.openxmlformats.org/markup-compatibility/2006" xmlns:aink="http://schemas.microsoft.com/office/drawing/2016/ink" xmlns:am3d="http://schemas.microsoft.com/office/drawing/2017/model3d" xmlns:o="urn:schemas-microsoft-com:office:office" xmlns:r="http://schemas.openxmlformats.org/officeDocument/2006/relationships" xmlns:m="http://schemas.openxmlformats.org/officeDocument/2006/math" xmlns:v="urn:schemas-microsoft-com:vml" xmlns:wp14="http://schemas.microsoft.com/office/word/2010/wordprocessingDrawing" xmlns:wp="http://schemas.openxmlformats.org/drawingml/2006/wordprocessingDrawing" xmlns:w10="urn:schemas-microsoft-com:office:word" xmlns:w="http://schemas.openxmlformats.org/wordprocessingml/2006/main" xmlns:w14="http://schemas.microsoft.com/office/word/2010/wordml" xmlns:w15="http://schemas.microsoft.com/office/word/2012/wordml" xmlns:w16cid="http://schemas.microsoft.com/office/word/2016/wordml/cid" xmlns:w16se="http://schemas.microsoft.com/office/word/2015/wordml/symex" xmlns:wpg="http://schemas.microsoft.com/office/word/2010/wordprocessingGroup" xmlns:wpi="http://schemas.microsoft.com/office/word/2010/wordprocessingInk" xmlns:wne="http://schemas.microsoft.com/office/word/2006/wordml" xmlns:wps="http://schemas.microsoft.com/office/word/2010/wordprocessingShape" mc:Ignorable="w14 w15 w16se w16cid wp14">
   <w:p>
     <w:pPr>
-      <w:pStyle w:val="Pieddepage"/>
+      <w:pStyle w:val="Footer"/>
       <w:jc w:val="right"/>
     </w:pPr>
     <w:r>
@@ -22855,7 +23287,7 @@
   </w:p>
   <w:p>
     <w:pPr>
-      <w:pStyle w:val="Pieddepage"/>
+      <w:pStyle w:val="Footer"/>
     </w:pPr>
   </w:p>
 </w:ftr>
@@ -22884,47 +23316,47 @@
 <w:hdr xmlns:wpc="http://schemas.microsoft.com/office/word/2010/wordprocessingCanvas" xmlns:cx="http://schemas.microsoft.com/office/drawing/2014/chartex" xmlns:cx1="http://schemas.microsoft.com/office/drawing/2015/9/8/chartex" xmlns:cx2="http://schemas.microsoft.com/office/drawing/2015/10/21/chartex" xmlns:cx3="http://schemas.microsoft.com/office/drawing/2016/5/9/chartex" xmlns:cx4="http://schemas.microsoft.com/office/drawing/2016/5/10/chartex" xmlns:cx5="http://schemas.microsoft.com/office/drawing/2016/5/11/chartex" xmlns:cx6="http://schemas.microsoft.com/office/drawing/2016/5/12/chartex" xmlns:cx7="http://schemas.microsoft.com/office/drawing/2016/5/13/chartex" xmlns:cx8="http://schemas.microsoft.com/office/drawing/2016/5/14/chartex" xmlns:mc="http://schemas.openxmlformats.org/markup-compatibility/2006" xmlns:aink="http://schemas.microsoft.com/office/drawing/2016/ink" xmlns:am3d="http://schemas.microsoft.com/office/drawing/2017/model3d" xmlns:o="urn:schemas-microsoft-com:office:office" xmlns:r="http://schemas.openxmlformats.org/officeDocument/2006/relationships" xmlns:m="http://schemas.openxmlformats.org/officeDocument/2006/math" xmlns:v="urn:schemas-microsoft-com:vml" xmlns:wp14="http://schemas.microsoft.com/office/word/2010/wordprocessingDrawing" xmlns:wp="http://schemas.openxmlformats.org/drawingml/2006/wordprocessingDrawing" xmlns:w10="urn:schemas-microsoft-com:office:word" xmlns:w="http://schemas.openxmlformats.org/wordprocessingml/2006/main" xmlns:w14="http://schemas.microsoft.com/office/word/2010/wordml" xmlns:w15="http://schemas.microsoft.com/office/word/2012/wordml" xmlns:w16cid="http://schemas.microsoft.com/office/word/2016/wordml/cid" xmlns:w16se="http://schemas.microsoft.com/office/word/2015/wordml/symex" xmlns:wpg="http://schemas.microsoft.com/office/word/2010/wordprocessingGroup" xmlns:wpi="http://schemas.microsoft.com/office/word/2010/wordprocessingInk" xmlns:wne="http://schemas.microsoft.com/office/word/2006/wordml" xmlns:wps="http://schemas.microsoft.com/office/word/2010/wordprocessingShape" mc:Ignorable="w14 w15 w16se w16cid wp14">
   <w:p>
     <w:pPr>
-      <w:pStyle w:val="En-tte"/>
+      <w:pStyle w:val="Header"/>
       <w:framePr w:wrap="around" w:vAnchor="text" w:hAnchor="margin" w:xAlign="right" w:y="1"/>
       <w:rPr>
-        <w:rStyle w:val="Numrodepage"/>
+        <w:rStyle w:val="PageNumber"/>
       </w:rPr>
     </w:pPr>
     <w:r>
       <w:rPr>
-        <w:rStyle w:val="Numrodepage"/>
+        <w:rStyle w:val="PageNumber"/>
       </w:rPr>
       <w:fldChar w:fldCharType="begin"/>
     </w:r>
     <w:r>
       <w:rPr>
-        <w:rStyle w:val="Numrodepage"/>
+        <w:rStyle w:val="PageNumber"/>
       </w:rPr>
       <w:instrText xml:space="preserve">PAGE  </w:instrText>
     </w:r>
     <w:r>
       <w:rPr>
-        <w:rStyle w:val="Numrodepage"/>
+        <w:rStyle w:val="PageNumber"/>
       </w:rPr>
       <w:fldChar w:fldCharType="separate"/>
     </w:r>
     <w:r>
       <w:rPr>
-        <w:rStyle w:val="Numrodepage"/>
+        <w:rStyle w:val="PageNumber"/>
         <w:noProof/>
       </w:rPr>
       <w:t>1</w:t>
     </w:r>
     <w:r>
       <w:rPr>
-        <w:rStyle w:val="Numrodepage"/>
+        <w:rStyle w:val="PageNumber"/>
       </w:rPr>
       <w:fldChar w:fldCharType="end"/>
     </w:r>
   </w:p>
   <w:p>
     <w:pPr>
-      <w:pStyle w:val="En-tte"/>
+      <w:pStyle w:val="Header"/>
       <w:ind w:right="360"/>
     </w:pPr>
   </w:p>
@@ -22935,7 +23367,7 @@
 <w:hdr xmlns:wpc="http://schemas.microsoft.com/office/word/2010/wordprocessingCanvas" xmlns:cx="http://schemas.microsoft.com/office/drawing/2014/chartex" xmlns:cx1="http://schemas.microsoft.com/office/drawing/2015/9/8/chartex" xmlns:cx2="http://schemas.microsoft.com/office/drawing/2015/10/21/chartex" xmlns:cx3="http://schemas.microsoft.com/office/drawing/2016/5/9/chartex" xmlns:cx4="http://schemas.microsoft.com/office/drawing/2016/5/10/chartex" xmlns:cx5="http://schemas.microsoft.com/office/drawing/2016/5/11/chartex" xmlns:cx6="http://schemas.microsoft.com/office/drawing/2016/5/12/chartex" xmlns:cx7="http://schemas.microsoft.com/office/drawing/2016/5/13/chartex" xmlns:cx8="http://schemas.microsoft.com/office/drawing/2016/5/14/chartex" xmlns:mc="http://schemas.openxmlformats.org/markup-compatibility/2006" xmlns:aink="http://schemas.microsoft.com/office/drawing/2016/ink" xmlns:am3d="http://schemas.microsoft.com/office/drawing/2017/model3d" xmlns:o="urn:schemas-microsoft-com:office:office" xmlns:r="http://schemas.openxmlformats.org/officeDocument/2006/relationships" xmlns:m="http://schemas.openxmlformats.org/officeDocument/2006/math" xmlns:v="urn:schemas-microsoft-com:vml" xmlns:wp14="http://schemas.microsoft.com/office/word/2010/wordprocessingDrawing" xmlns:wp="http://schemas.openxmlformats.org/drawingml/2006/wordprocessingDrawing" xmlns:w10="urn:schemas-microsoft-com:office:word" xmlns:w="http://schemas.openxmlformats.org/wordprocessingml/2006/main" xmlns:w14="http://schemas.microsoft.com/office/word/2010/wordml" xmlns:w15="http://schemas.microsoft.com/office/word/2012/wordml" xmlns:w16cid="http://schemas.microsoft.com/office/word/2016/wordml/cid" xmlns:w16se="http://schemas.microsoft.com/office/word/2015/wordml/symex" xmlns:wpg="http://schemas.microsoft.com/office/word/2010/wordprocessingGroup" xmlns:wpi="http://schemas.microsoft.com/office/word/2010/wordprocessingInk" xmlns:wne="http://schemas.microsoft.com/office/word/2006/wordml" xmlns:wps="http://schemas.microsoft.com/office/word/2010/wordprocessingShape" mc:Ignorable="w14 w15 w16se w16cid wp14">
   <w:p>
     <w:pPr>
-      <w:pStyle w:val="En-tte"/>
+      <w:pStyle w:val="Header"/>
       <w:ind w:right="360"/>
     </w:pPr>
   </w:p>
@@ -23410,7 +23842,7 @@
     <w:lvl w:ilvl="0">
       <w:start w:val="1"/>
       <w:numFmt w:val="bullet"/>
-      <w:pStyle w:val="Listepuces4"/>
+      <w:pStyle w:val="ListBullet4"/>
       <w:lvlText w:val=""/>
       <w:lvlJc w:val="left"/>
       <w:pPr>
@@ -23431,7 +23863,7 @@
     <w:lvl w:ilvl="0">
       <w:start w:val="1"/>
       <w:numFmt w:val="bullet"/>
-      <w:pStyle w:val="Listepuces3"/>
+      <w:pStyle w:val="ListBullet3"/>
       <w:lvlText w:val=""/>
       <w:lvlJc w:val="left"/>
       <w:pPr>
@@ -23452,7 +23884,7 @@
     <w:lvl w:ilvl="0">
       <w:start w:val="1"/>
       <w:numFmt w:val="bullet"/>
-      <w:pStyle w:val="Listepuces2"/>
+      <w:pStyle w:val="ListBullet2"/>
       <w:lvlText w:val=""/>
       <w:lvlJc w:val="left"/>
       <w:pPr>
@@ -23473,7 +23905,7 @@
     <w:lvl w:ilvl="0">
       <w:start w:val="1"/>
       <w:numFmt w:val="bullet"/>
-      <w:pStyle w:val="Listepuces"/>
+      <w:pStyle w:val="ListBullet"/>
       <w:lvlText w:val=""/>
       <w:lvlJc w:val="left"/>
       <w:pPr>
@@ -25240,7 +25672,7 @@
     <w:tmpl w:val="3A60F5B6"/>
     <w:lvl w:ilvl="0">
       <w:numFmt w:val="bullet"/>
-      <w:pStyle w:val="Liste"/>
+      <w:pStyle w:val="List"/>
       <w:lvlText w:val=""/>
       <w:lvlJc w:val="left"/>
       <w:pPr>
@@ -26364,7 +26796,7 @@
       <w:lang w:val="fr-CA"/>
     </w:rPr>
   </w:style>
-  <w:style w:type="paragraph" w:styleId="Titre1">
+  <w:style w:type="paragraph" w:styleId="Heading1">
     <w:name w:val="heading 1"/>
     <w:basedOn w:val="Normal"/>
     <w:next w:val="Normal"/>
@@ -26382,7 +26814,7 @@
       <w:lang w:val="fr-FR"/>
     </w:rPr>
   </w:style>
-  <w:style w:type="paragraph" w:styleId="Titre2">
+  <w:style w:type="paragraph" w:styleId="Heading2">
     <w:name w:val="heading 2"/>
     <w:basedOn w:val="Normal"/>
     <w:next w:val="Normal"/>
@@ -26397,7 +26829,7 @@
       <w:sz w:val="32"/>
     </w:rPr>
   </w:style>
-  <w:style w:type="paragraph" w:styleId="Titre3">
+  <w:style w:type="paragraph" w:styleId="Heading3">
     <w:name w:val="heading 3"/>
     <w:basedOn w:val="Normal"/>
     <w:next w:val="Normal"/>
@@ -26413,7 +26845,7 @@
       <w:lang w:val="fr-FR"/>
     </w:rPr>
   </w:style>
-  <w:style w:type="paragraph" w:styleId="Titre4">
+  <w:style w:type="paragraph" w:styleId="Heading4">
     <w:name w:val="heading 4"/>
     <w:basedOn w:val="Normal"/>
     <w:next w:val="Normal"/>
@@ -26427,7 +26859,7 @@
       <w:lang w:val="fr-FR"/>
     </w:rPr>
   </w:style>
-  <w:style w:type="paragraph" w:styleId="Titre5">
+  <w:style w:type="paragraph" w:styleId="Heading5">
     <w:name w:val="heading 5"/>
     <w:basedOn w:val="Normal"/>
     <w:next w:val="Normal"/>
@@ -26440,7 +26872,7 @@
       <w:lang w:val="fr-FR"/>
     </w:rPr>
   </w:style>
-  <w:style w:type="paragraph" w:styleId="Titre6">
+  <w:style w:type="paragraph" w:styleId="Heading6">
     <w:name w:val="heading 6"/>
     <w:basedOn w:val="Normal"/>
     <w:next w:val="Normal"/>
@@ -26455,7 +26887,7 @@
       <w:lang w:val="fr-FR"/>
     </w:rPr>
   </w:style>
-  <w:style w:type="paragraph" w:styleId="Titre7">
+  <w:style w:type="paragraph" w:styleId="Heading7">
     <w:name w:val="heading 7"/>
     <w:basedOn w:val="Normal"/>
     <w:next w:val="Normal"/>
@@ -26469,7 +26901,7 @@
       <w:lang w:val="fr-FR"/>
     </w:rPr>
   </w:style>
-  <w:style w:type="paragraph" w:styleId="Titre8">
+  <w:style w:type="paragraph" w:styleId="Heading8">
     <w:name w:val="heading 8"/>
     <w:basedOn w:val="Normal"/>
     <w:next w:val="Normal"/>
@@ -26483,7 +26915,7 @@
       <w:lang w:val="fr-FR"/>
     </w:rPr>
   </w:style>
-  <w:style w:type="paragraph" w:styleId="Titre9">
+  <w:style w:type="paragraph" w:styleId="Heading9">
     <w:name w:val="heading 9"/>
     <w:basedOn w:val="Normal"/>
     <w:next w:val="Normal"/>
@@ -26497,13 +26929,13 @@
       <w:lang w:val="fr-FR"/>
     </w:rPr>
   </w:style>
-  <w:style w:type="character" w:default="1" w:styleId="Policepardfaut">
+  <w:style w:type="character" w:default="1" w:styleId="DefaultParagraphFont">
     <w:name w:val="Default Paragraph Font"/>
     <w:uiPriority w:val="1"/>
     <w:semiHidden/>
     <w:unhideWhenUsed/>
   </w:style>
-  <w:style w:type="table" w:default="1" w:styleId="TableauNormal">
+  <w:style w:type="table" w:default="1" w:styleId="TableNormal">
     <w:name w:val="Normal Table"/>
     <w:uiPriority w:val="99"/>
     <w:semiHidden/>
@@ -26518,20 +26950,20 @@
       </w:tblCellMar>
     </w:tblPr>
   </w:style>
-  <w:style w:type="numbering" w:default="1" w:styleId="Aucuneliste">
+  <w:style w:type="numbering" w:default="1" w:styleId="NoList">
     <w:name w:val="No List"/>
     <w:uiPriority w:val="99"/>
     <w:semiHidden/>
     <w:unhideWhenUsed/>
   </w:style>
-  <w:style w:type="paragraph" w:styleId="Corpsdetexte">
+  <w:style w:type="paragraph" w:styleId="BodyText">
     <w:name w:val="Body Text"/>
     <w:basedOn w:val="Normal"/>
     <w:rPr>
       <w:lang w:val="fr-FR"/>
     </w:rPr>
   </w:style>
-  <w:style w:type="paragraph" w:styleId="Corpsdetexte2">
+  <w:style w:type="paragraph" w:styleId="BodyText2">
     <w:name w:val="Body Text 2"/>
     <w:basedOn w:val="Normal"/>
     <w:rPr>
@@ -26539,14 +26971,14 @@
       <w:lang w:val="fr-FR"/>
     </w:rPr>
   </w:style>
-  <w:style w:type="paragraph" w:styleId="Corpsdetexte3">
+  <w:style w:type="paragraph" w:styleId="BodyText3">
     <w:name w:val="Body Text 3"/>
     <w:basedOn w:val="Normal"/>
     <w:rPr>
       <w:lang w:val="fr-FR"/>
     </w:rPr>
   </w:style>
-  <w:style w:type="paragraph" w:styleId="En-tte">
+  <w:style w:type="paragraph" w:styleId="Header">
     <w:name w:val="header"/>
     <w:basedOn w:val="Normal"/>
     <w:pPr>
@@ -26559,7 +26991,7 @@
       <w:lang w:val="fr-FR"/>
     </w:rPr>
   </w:style>
-  <w:style w:type="paragraph" w:styleId="Explorateurdedocuments">
+  <w:style w:type="paragraph" w:styleId="DocumentMap">
     <w:name w:val="Document Map"/>
     <w:basedOn w:val="Normal"/>
     <w:semiHidden/>
@@ -26571,7 +27003,7 @@
       <w:lang w:val="en-US"/>
     </w:rPr>
   </w:style>
-  <w:style w:type="paragraph" w:styleId="Lgende">
+  <w:style w:type="paragraph" w:styleId="Caption">
     <w:name w:val="caption"/>
     <w:basedOn w:val="Normal"/>
     <w:next w:val="Normal"/>
@@ -26592,21 +27024,21 @@
       <w:lang w:val="en-US"/>
     </w:rPr>
   </w:style>
-  <w:style w:type="character" w:styleId="Lienhypertexte">
+  <w:style w:type="character" w:styleId="Hyperlink">
     <w:name w:val="Hyperlink"/>
     <w:rPr>
       <w:color w:val="0000FF"/>
       <w:u w:val="single"/>
     </w:rPr>
   </w:style>
-  <w:style w:type="character" w:styleId="Lienhypertextesuivivisit">
+  <w:style w:type="character" w:styleId="FollowedHyperlink">
     <w:name w:val="FollowedHyperlink"/>
     <w:rPr>
       <w:color w:val="800080"/>
       <w:u w:val="single"/>
     </w:rPr>
   </w:style>
-  <w:style w:type="paragraph" w:styleId="Liste">
+  <w:style w:type="paragraph" w:styleId="List">
     <w:name w:val="List"/>
     <w:basedOn w:val="Normal"/>
     <w:pPr>
@@ -26618,7 +27050,7 @@
       <w:lang w:val="en-US"/>
     </w:rPr>
   </w:style>
-  <w:style w:type="paragraph" w:styleId="Liste2">
+  <w:style w:type="paragraph" w:styleId="List2">
     <w:name w:val="List 2"/>
     <w:basedOn w:val="Normal"/>
     <w:pPr>
@@ -26629,7 +27061,7 @@
       <w:lang w:val="en-US"/>
     </w:rPr>
   </w:style>
-  <w:style w:type="paragraph" w:styleId="Listepuces">
+  <w:style w:type="paragraph" w:styleId="ListBullet">
     <w:name w:val="List Bullet"/>
     <w:basedOn w:val="Normal"/>
     <w:autoRedefine/>
@@ -26642,7 +27074,7 @@
       <w:lang w:val="fr-FR"/>
     </w:rPr>
   </w:style>
-  <w:style w:type="paragraph" w:styleId="Listepuces2">
+  <w:style w:type="paragraph" w:styleId="ListBullet2">
     <w:name w:val="List Bullet 2"/>
     <w:basedOn w:val="Normal"/>
     <w:autoRedefine/>
@@ -26655,7 +27087,7 @@
       <w:lang w:val="fr-FR"/>
     </w:rPr>
   </w:style>
-  <w:style w:type="paragraph" w:styleId="Listepuces3">
+  <w:style w:type="paragraph" w:styleId="ListBullet3">
     <w:name w:val="List Bullet 3"/>
     <w:basedOn w:val="Normal"/>
     <w:autoRedefine/>
@@ -26668,7 +27100,7 @@
       <w:lang w:val="fr-FR"/>
     </w:rPr>
   </w:style>
-  <w:style w:type="paragraph" w:styleId="Listepuces4">
+  <w:style w:type="paragraph" w:styleId="ListBullet4">
     <w:name w:val="List Bullet 4"/>
     <w:basedOn w:val="Normal"/>
     <w:autoRedefine/>
@@ -26681,7 +27113,7 @@
       <w:lang w:val="fr-FR"/>
     </w:rPr>
   </w:style>
-  <w:style w:type="paragraph" w:styleId="Listecontinue">
+  <w:style w:type="paragraph" w:styleId="ListContinue">
     <w:name w:val="List Continue"/>
     <w:basedOn w:val="Normal"/>
     <w:pPr>
@@ -26693,7 +27125,7 @@
       <w:lang w:val="en-US"/>
     </w:rPr>
   </w:style>
-  <w:style w:type="paragraph" w:styleId="Listecontinue2">
+  <w:style w:type="paragraph" w:styleId="ListContinue2">
     <w:name w:val="List Continue 2"/>
     <w:basedOn w:val="Normal"/>
     <w:pPr>
@@ -26705,7 +27137,7 @@
       <w:lang w:val="en-US"/>
     </w:rPr>
   </w:style>
-  <w:style w:type="paragraph" w:styleId="Listecontinue3">
+  <w:style w:type="paragraph" w:styleId="ListContinue3">
     <w:name w:val="List Continue 3"/>
     <w:basedOn w:val="Normal"/>
     <w:pPr>
@@ -26717,14 +27149,14 @@
       <w:lang w:val="en-US"/>
     </w:rPr>
   </w:style>
-  <w:style w:type="character" w:styleId="Numrodepage">
+  <w:style w:type="character" w:styleId="PageNumber">
     <w:name w:val="page number"/>
-    <w:basedOn w:val="Policepardfaut"/>
+    <w:basedOn w:val="DefaultParagraphFont"/>
   </w:style>
-  <w:style w:type="paragraph" w:styleId="Pieddepage">
+  <w:style w:type="paragraph" w:styleId="Footer">
     <w:name w:val="footer"/>
     <w:basedOn w:val="Normal"/>
-    <w:link w:val="PieddepageCar"/>
+    <w:link w:val="FooterChar"/>
     <w:uiPriority w:val="99"/>
     <w:pPr>
       <w:tabs>
@@ -26737,7 +27169,7 @@
       <w:lang w:val="en-US"/>
     </w:rPr>
   </w:style>
-  <w:style w:type="paragraph" w:styleId="Retraitcorpsdetexte">
+  <w:style w:type="paragraph" w:styleId="BodyTextIndent">
     <w:name w:val="Body Text Indent"/>
     <w:basedOn w:val="Normal"/>
     <w:pPr>
@@ -26748,14 +27180,14 @@
       <w:lang w:val="en-US"/>
     </w:rPr>
   </w:style>
-  <w:style w:type="paragraph" w:styleId="Retraitcorpsdetexte2">
+  <w:style w:type="paragraph" w:styleId="BodyTextIndent2">
     <w:name w:val="Body Text Indent 2"/>
     <w:basedOn w:val="Normal"/>
     <w:pPr>
       <w:ind w:left="709"/>
     </w:pPr>
   </w:style>
-  <w:style w:type="paragraph" w:styleId="Retraitcorpsdetexte3">
+  <w:style w:type="paragraph" w:styleId="BodyTextIndent3">
     <w:name w:val="Body Text Indent 3"/>
     <w:basedOn w:val="Normal"/>
     <w:pPr>
@@ -26766,7 +27198,7 @@
       <w:sz w:val="22"/>
     </w:rPr>
   </w:style>
-  <w:style w:type="paragraph" w:styleId="Retraitnormal">
+  <w:style w:type="paragraph" w:styleId="NormalIndent">
     <w:name w:val="Normal Indent"/>
     <w:basedOn w:val="Normal"/>
     <w:pPr>
@@ -26777,7 +27209,7 @@
       <w:lang w:val="en-US"/>
     </w:rPr>
   </w:style>
-  <w:style w:type="paragraph" w:styleId="Sous-titre">
+  <w:style w:type="paragraph" w:styleId="Subtitle">
     <w:name w:val="Subtitle"/>
     <w:basedOn w:val="Normal"/>
     <w:qFormat/>
@@ -26809,7 +27241,7 @@
     <w:basedOn w:val="Style1"/>
     <w:autoRedefine/>
   </w:style>
-  <w:style w:type="paragraph" w:styleId="Titre">
+  <w:style w:type="paragraph" w:styleId="Title">
     <w:name w:val="Title"/>
     <w:basedOn w:val="Normal"/>
     <w:qFormat/>
@@ -26824,7 +27256,7 @@
       <w:lang w:val="fr-FR"/>
     </w:rPr>
   </w:style>
-  <w:style w:type="paragraph" w:styleId="TM1">
+  <w:style w:type="paragraph" w:styleId="TOC1">
     <w:name w:val="toc 1"/>
     <w:basedOn w:val="Normal"/>
     <w:next w:val="Normal"/>
@@ -26843,7 +27275,7 @@
       <w:sz w:val="32"/>
     </w:rPr>
   </w:style>
-  <w:style w:type="paragraph" w:styleId="TM2">
+  <w:style w:type="paragraph" w:styleId="TOC2">
     <w:name w:val="toc 2"/>
     <w:basedOn w:val="Normal"/>
     <w:next w:val="Normal"/>
@@ -26859,7 +27291,7 @@
       <w:lang w:val="fr-FR"/>
     </w:rPr>
   </w:style>
-  <w:style w:type="paragraph" w:styleId="TM3">
+  <w:style w:type="paragraph" w:styleId="TOC3">
     <w:name w:val="toc 3"/>
     <w:basedOn w:val="Normal"/>
     <w:next w:val="Normal"/>
@@ -26874,7 +27306,7 @@
       <w:lang w:val="fr-FR"/>
     </w:rPr>
   </w:style>
-  <w:style w:type="paragraph" w:styleId="TM4">
+  <w:style w:type="paragraph" w:styleId="TOC4">
     <w:name w:val="toc 4"/>
     <w:basedOn w:val="Normal"/>
     <w:next w:val="Normal"/>
@@ -26888,7 +27320,7 @@
       <w:lang w:val="fr-FR"/>
     </w:rPr>
   </w:style>
-  <w:style w:type="paragraph" w:styleId="TM5">
+  <w:style w:type="paragraph" w:styleId="TOC5">
     <w:name w:val="toc 5"/>
     <w:basedOn w:val="Normal"/>
     <w:next w:val="Normal"/>
@@ -26902,7 +27334,7 @@
       <w:lang w:val="fr-FR"/>
     </w:rPr>
   </w:style>
-  <w:style w:type="paragraph" w:styleId="TM6">
+  <w:style w:type="paragraph" w:styleId="TOC6">
     <w:name w:val="toc 6"/>
     <w:basedOn w:val="Normal"/>
     <w:next w:val="Normal"/>
@@ -26915,7 +27347,7 @@
       <w:lang w:val="fr-FR"/>
     </w:rPr>
   </w:style>
-  <w:style w:type="paragraph" w:styleId="TM7">
+  <w:style w:type="paragraph" w:styleId="TOC7">
     <w:name w:val="toc 7"/>
     <w:basedOn w:val="Normal"/>
     <w:next w:val="Normal"/>
@@ -26928,7 +27360,7 @@
       <w:lang w:val="fr-FR"/>
     </w:rPr>
   </w:style>
-  <w:style w:type="paragraph" w:styleId="TM8">
+  <w:style w:type="paragraph" w:styleId="TOC8">
     <w:name w:val="toc 8"/>
     <w:basedOn w:val="Normal"/>
     <w:next w:val="Normal"/>
@@ -26941,7 +27373,7 @@
       <w:lang w:val="fr-FR"/>
     </w:rPr>
   </w:style>
-  <w:style w:type="paragraph" w:styleId="TM9">
+  <w:style w:type="paragraph" w:styleId="TOC9">
     <w:name w:val="toc 9"/>
     <w:aliases w:val="TM"/>
     <w:basedOn w:val="Normal"/>
@@ -26976,9 +27408,9 @@
       <w:lang w:val="fr-FR" w:eastAsia="ja-JP"/>
     </w:rPr>
   </w:style>
-  <w:style w:type="table" w:styleId="Grilledutableau">
+  <w:style w:type="table" w:styleId="TableGrid">
     <w:name w:val="Table Grid"/>
-    <w:basedOn w:val="TableauNormal"/>
+    <w:basedOn w:val="TableNormal"/>
     <w:rsid w:val="00BD3747"/>
     <w:pPr>
       <w:spacing w:line="360" w:lineRule="auto"/>
@@ -26995,16 +27427,16 @@
       </w:tblBorders>
     </w:tblPr>
   </w:style>
-  <w:style w:type="character" w:customStyle="1" w:styleId="PieddepageCar">
-    <w:name w:val="Pied de page Car"/>
-    <w:link w:val="Pieddepage"/>
+  <w:style w:type="character" w:customStyle="1" w:styleId="FooterChar">
+    <w:name w:val="Footer Char"/>
+    <w:link w:val="Footer"/>
     <w:uiPriority w:val="99"/>
     <w:rsid w:val="00013366"/>
     <w:rPr>
       <w:sz w:val="24"/>
     </w:rPr>
   </w:style>
-  <w:style w:type="paragraph" w:styleId="Paragraphedeliste">
+  <w:style w:type="paragraph" w:styleId="ListParagraph">
     <w:name w:val="List Paragraph"/>
     <w:basedOn w:val="Normal"/>
     <w:uiPriority w:val="34"/>
@@ -27014,7 +27446,7 @@
       <w:ind w:left="708"/>
     </w:pPr>
   </w:style>
-  <w:style w:type="character" w:styleId="Marquedecommentaire">
+  <w:style w:type="character" w:styleId="CommentReference">
     <w:name w:val="annotation reference"/>
     <w:rsid w:val="00B96243"/>
     <w:rPr>
@@ -27022,37 +27454,37 @@
       <w:szCs w:val="16"/>
     </w:rPr>
   </w:style>
-  <w:style w:type="paragraph" w:styleId="Commentaire">
+  <w:style w:type="paragraph" w:styleId="CommentText">
     <w:name w:val="annotation text"/>
     <w:basedOn w:val="Normal"/>
-    <w:link w:val="CommentaireCar"/>
+    <w:link w:val="CommentTextChar"/>
     <w:rsid w:val="00B96243"/>
     <w:rPr>
       <w:sz w:val="20"/>
     </w:rPr>
   </w:style>
-  <w:style w:type="character" w:customStyle="1" w:styleId="CommentaireCar">
-    <w:name w:val="Commentaire Car"/>
-    <w:link w:val="Commentaire"/>
+  <w:style w:type="character" w:customStyle="1" w:styleId="CommentTextChar">
+    <w:name w:val="Comment Text Char"/>
+    <w:link w:val="CommentText"/>
     <w:rsid w:val="00B96243"/>
     <w:rPr>
       <w:lang w:val="fr-CA" w:eastAsia="en-US"/>
     </w:rPr>
   </w:style>
-  <w:style w:type="paragraph" w:styleId="Objetducommentaire">
+  <w:style w:type="paragraph" w:styleId="CommentSubject">
     <w:name w:val="annotation subject"/>
-    <w:basedOn w:val="Commentaire"/>
-    <w:next w:val="Commentaire"/>
-    <w:link w:val="ObjetducommentaireCar"/>
+    <w:basedOn w:val="CommentText"/>
+    <w:next w:val="CommentText"/>
+    <w:link w:val="CommentSubjectChar"/>
     <w:rsid w:val="00B96243"/>
     <w:rPr>
       <w:b/>
       <w:bCs/>
     </w:rPr>
   </w:style>
-  <w:style w:type="character" w:customStyle="1" w:styleId="ObjetducommentaireCar">
-    <w:name w:val="Objet du commentaire Car"/>
-    <w:link w:val="Objetducommentaire"/>
+  <w:style w:type="character" w:customStyle="1" w:styleId="CommentSubjectChar">
+    <w:name w:val="Comment Subject Char"/>
+    <w:link w:val="CommentSubject"/>
     <w:rsid w:val="00B96243"/>
     <w:rPr>
       <w:b/>
@@ -27060,10 +27492,10 @@
       <w:lang w:val="fr-CA" w:eastAsia="en-US"/>
     </w:rPr>
   </w:style>
-  <w:style w:type="paragraph" w:styleId="Textedebulles">
+  <w:style w:type="paragraph" w:styleId="BalloonText">
     <w:name w:val="Balloon Text"/>
     <w:basedOn w:val="Normal"/>
-    <w:link w:val="TextedebullesCar"/>
+    <w:link w:val="BalloonTextChar"/>
     <w:rsid w:val="00B96243"/>
     <w:pPr>
       <w:spacing w:line="240" w:lineRule="auto"/>
@@ -27074,9 +27506,9 @@
       <w:szCs w:val="18"/>
     </w:rPr>
   </w:style>
-  <w:style w:type="character" w:customStyle="1" w:styleId="TextedebullesCar">
-    <w:name w:val="Texte de bulles Car"/>
-    <w:link w:val="Textedebulles"/>
+  <w:style w:type="character" w:customStyle="1" w:styleId="BalloonTextChar">
+    <w:name w:val="Balloon Text Char"/>
+    <w:link w:val="BalloonText"/>
     <w:rsid w:val="00B96243"/>
     <w:rPr>
       <w:rFonts w:ascii="Segoe UI" w:hAnsi="Segoe UI" w:cs="Segoe UI"/>
@@ -27085,7 +27517,7 @@
       <w:lang w:val="fr-CA" w:eastAsia="en-US"/>
     </w:rPr>
   </w:style>
-  <w:style w:type="character" w:styleId="lev">
+  <w:style w:type="character" w:styleId="Strong">
     <w:name w:val="Strong"/>
     <w:qFormat/>
     <w:rsid w:val="00FB7AB5"/>
@@ -27094,9 +27526,9 @@
       <w:bCs/>
     </w:rPr>
   </w:style>
-  <w:style w:type="character" w:styleId="Textedelespacerserv">
+  <w:style w:type="character" w:styleId="PlaceholderText">
     <w:name w:val="Placeholder Text"/>
-    <w:basedOn w:val="Policepardfaut"/>
+    <w:basedOn w:val="DefaultParagraphFont"/>
     <w:uiPriority w:val="99"/>
     <w:semiHidden/>
     <w:rsid w:val="00042FBA"/>

</xml_diff>